<commit_message>
Finished my section of the project statement - Connor
</commit_message>
<xml_diff>
--- a/doc/Project Statement.docx
+++ b/doc/Project Statement.docx
@@ -254,7 +254,7 @@
       <w:pPr>
         <w:pStyle w:val="Heading1"/>
       </w:pPr>
-      <w:bookmarkStart w:id="0" w:name="_Toc440821080"/>
+      <w:bookmarkStart w:id="0" w:name="_Toc440824632"/>
       <w:r>
         <w:lastRenderedPageBreak/>
         <w:t>Table of Contents</w:t>
@@ -299,7 +299,7 @@
           <w:r>
             <w:fldChar w:fldCharType="separate"/>
           </w:r>
-          <w:hyperlink w:anchor="_Toc440821080" w:history="1">
+          <w:hyperlink w:anchor="_Toc440824632" w:history="1">
             <w:r>
               <w:rPr>
                 <w:rStyle w:val="Hyperlink"/>
@@ -326,7 +326,7 @@
                 <w:noProof/>
                 <w:webHidden/>
               </w:rPr>
-              <w:instrText xml:space="preserve"> PAGEREF _Toc440821080 \h </w:instrText>
+              <w:instrText xml:space="preserve"> PAGEREF _Toc440824632 \h </w:instrText>
             </w:r>
             <w:r>
               <w:rPr>
@@ -370,7 +370,7 @@
               <w:lang w:eastAsia="en-CA"/>
             </w:rPr>
           </w:pPr>
-          <w:hyperlink w:anchor="_Toc440821081" w:history="1">
+          <w:hyperlink w:anchor="_Toc440824633" w:history="1">
             <w:r>
               <w:rPr>
                 <w:rStyle w:val="Hyperlink"/>
@@ -397,7 +397,7 @@
                 <w:noProof/>
                 <w:webHidden/>
               </w:rPr>
-              <w:instrText xml:space="preserve"> PAGEREF _Toc440821081 \h </w:instrText>
+              <w:instrText xml:space="preserve"> PAGEREF _Toc440824633 \h </w:instrText>
             </w:r>
             <w:r>
               <w:rPr>
@@ -441,7 +441,7 @@
               <w:lang w:eastAsia="en-CA"/>
             </w:rPr>
           </w:pPr>
-          <w:hyperlink w:anchor="_Toc440821082" w:history="1">
+          <w:hyperlink w:anchor="_Toc440824634" w:history="1">
             <w:r>
               <w:rPr>
                 <w:rStyle w:val="Hyperlink"/>
@@ -468,7 +468,149 @@
                 <w:noProof/>
                 <w:webHidden/>
               </w:rPr>
-              <w:instrText xml:space="preserve"> PAGEREF _Toc440821082 \h </w:instrText>
+              <w:instrText xml:space="preserve"> PAGEREF _Toc440824634 \h </w:instrText>
+            </w:r>
+            <w:r>
+              <w:rPr>
+                <w:noProof/>
+                <w:webHidden/>
+              </w:rPr>
+            </w:r>
+            <w:r>
+              <w:rPr>
+                <w:noProof/>
+                <w:webHidden/>
+              </w:rPr>
+              <w:fldChar w:fldCharType="separate"/>
+            </w:r>
+            <w:r>
+              <w:rPr>
+                <w:noProof/>
+                <w:webHidden/>
+              </w:rPr>
+              <w:t>3</w:t>
+            </w:r>
+            <w:r>
+              <w:rPr>
+                <w:noProof/>
+                <w:webHidden/>
+              </w:rPr>
+              <w:fldChar w:fldCharType="end"/>
+            </w:r>
+          </w:hyperlink>
+        </w:p>
+        <w:p>
+          <w:pPr>
+            <w:pStyle w:val="TOC2"/>
+            <w:tabs>
+              <w:tab w:val="right" w:leader="dot" w:pos="9350"/>
+            </w:tabs>
+            <w:rPr>
+              <w:rFonts w:eastAsiaTheme="minorEastAsia"/>
+              <w:noProof/>
+              <w:sz w:val="22"/>
+              <w:lang w:eastAsia="en-CA"/>
+            </w:rPr>
+          </w:pPr>
+          <w:hyperlink w:anchor="_Toc440824635" w:history="1">
+            <w:r>
+              <w:rPr>
+                <w:rStyle w:val="Hyperlink"/>
+                <w:noProof/>
+              </w:rPr>
+              <w:t>Project Design Team</w:t>
+            </w:r>
+            <w:r>
+              <w:rPr>
+                <w:noProof/>
+                <w:webHidden/>
+              </w:rPr>
+              <w:tab/>
+            </w:r>
+            <w:r>
+              <w:rPr>
+                <w:noProof/>
+                <w:webHidden/>
+              </w:rPr>
+              <w:fldChar w:fldCharType="begin"/>
+            </w:r>
+            <w:r>
+              <w:rPr>
+                <w:noProof/>
+                <w:webHidden/>
+              </w:rPr>
+              <w:instrText xml:space="preserve"> PAGEREF _Toc440824635 \h </w:instrText>
+            </w:r>
+            <w:r>
+              <w:rPr>
+                <w:noProof/>
+                <w:webHidden/>
+              </w:rPr>
+            </w:r>
+            <w:r>
+              <w:rPr>
+                <w:noProof/>
+                <w:webHidden/>
+              </w:rPr>
+              <w:fldChar w:fldCharType="separate"/>
+            </w:r>
+            <w:r>
+              <w:rPr>
+                <w:noProof/>
+                <w:webHidden/>
+              </w:rPr>
+              <w:t>3</w:t>
+            </w:r>
+            <w:r>
+              <w:rPr>
+                <w:noProof/>
+                <w:webHidden/>
+              </w:rPr>
+              <w:fldChar w:fldCharType="end"/>
+            </w:r>
+          </w:hyperlink>
+        </w:p>
+        <w:p>
+          <w:pPr>
+            <w:pStyle w:val="TOC2"/>
+            <w:tabs>
+              <w:tab w:val="right" w:leader="dot" w:pos="9350"/>
+            </w:tabs>
+            <w:rPr>
+              <w:rFonts w:eastAsiaTheme="minorEastAsia"/>
+              <w:noProof/>
+              <w:sz w:val="22"/>
+              <w:lang w:eastAsia="en-CA"/>
+            </w:rPr>
+          </w:pPr>
+          <w:hyperlink w:anchor="_Toc440824636" w:history="1">
+            <w:r>
+              <w:rPr>
+                <w:rStyle w:val="Hyperlink"/>
+                <w:noProof/>
+              </w:rPr>
+              <w:t>Project Details</w:t>
+            </w:r>
+            <w:r>
+              <w:rPr>
+                <w:noProof/>
+                <w:webHidden/>
+              </w:rPr>
+              <w:tab/>
+            </w:r>
+            <w:r>
+              <w:rPr>
+                <w:noProof/>
+                <w:webHidden/>
+              </w:rPr>
+              <w:fldChar w:fldCharType="begin"/>
+            </w:r>
+            <w:r>
+              <w:rPr>
+                <w:noProof/>
+                <w:webHidden/>
+              </w:rPr>
+              <w:instrText xml:space="preserve"> PAGEREF _Toc440824636 \h </w:instrText>
             </w:r>
             <w:r>
               <w:rPr>
@@ -512,7 +654,7 @@
               <w:lang w:eastAsia="en-CA"/>
             </w:rPr>
           </w:pPr>
-          <w:hyperlink w:anchor="_Toc440821083" w:history="1">
+          <w:hyperlink w:anchor="_Toc440824637" w:history="1">
             <w:r>
               <w:rPr>
                 <w:rStyle w:val="Hyperlink"/>
@@ -539,7 +681,7 @@
                 <w:noProof/>
                 <w:webHidden/>
               </w:rPr>
-              <w:instrText xml:space="preserve"> PAGEREF _Toc440821083 \h </w:instrText>
+              <w:instrText xml:space="preserve"> PAGEREF _Toc440824637 \h </w:instrText>
             </w:r>
             <w:r>
               <w:rPr>
@@ -583,7 +725,7 @@
               <w:lang w:eastAsia="en-CA"/>
             </w:rPr>
           </w:pPr>
-          <w:hyperlink w:anchor="_Toc440821084" w:history="1">
+          <w:hyperlink w:anchor="_Toc440824638" w:history="1">
             <w:r>
               <w:rPr>
                 <w:rStyle w:val="Hyperlink"/>
@@ -610,7 +752,7 @@
                 <w:noProof/>
                 <w:webHidden/>
               </w:rPr>
-              <w:instrText xml:space="preserve"> PAGEREF _Toc440821084 \h </w:instrText>
+              <w:instrText xml:space="preserve"> PAGEREF _Toc440824638 \h </w:instrText>
             </w:r>
             <w:r>
               <w:rPr>
@@ -654,7 +796,7 @@
               <w:lang w:eastAsia="en-CA"/>
             </w:rPr>
           </w:pPr>
-          <w:hyperlink w:anchor="_Toc440821085" w:history="1">
+          <w:hyperlink w:anchor="_Toc440824639" w:history="1">
             <w:r>
               <w:rPr>
                 <w:rStyle w:val="Hyperlink"/>
@@ -681,7 +823,7 @@
                 <w:noProof/>
                 <w:webHidden/>
               </w:rPr>
-              <w:instrText xml:space="preserve"> PAGEREF _Toc440821085 \h </w:instrText>
+              <w:instrText xml:space="preserve"> PAGEREF _Toc440824639 \h </w:instrText>
             </w:r>
             <w:r>
               <w:rPr>
@@ -725,7 +867,7 @@
               <w:lang w:eastAsia="en-CA"/>
             </w:rPr>
           </w:pPr>
-          <w:hyperlink w:anchor="_Toc440821086" w:history="1">
+          <w:hyperlink w:anchor="_Toc440824640" w:history="1">
             <w:r>
               <w:rPr>
                 <w:rStyle w:val="Hyperlink"/>
@@ -752,7 +894,7 @@
                 <w:noProof/>
                 <w:webHidden/>
               </w:rPr>
-              <w:instrText xml:space="preserve"> PAGEREF _Toc440821086 \h </w:instrText>
+              <w:instrText xml:space="preserve"> PAGEREF _Toc440824640 \h </w:instrText>
             </w:r>
             <w:r>
               <w:rPr>
@@ -796,7 +938,7 @@
               <w:lang w:eastAsia="en-CA"/>
             </w:rPr>
           </w:pPr>
-          <w:hyperlink w:anchor="_Toc440821087" w:history="1">
+          <w:hyperlink w:anchor="_Toc440824641" w:history="1">
             <w:r>
               <w:rPr>
                 <w:rStyle w:val="Hyperlink"/>
@@ -823,7 +965,7 @@
                 <w:noProof/>
                 <w:webHidden/>
               </w:rPr>
-              <w:instrText xml:space="preserve"> PAGEREF _Toc440821087 \h </w:instrText>
+              <w:instrText xml:space="preserve"> PAGEREF _Toc440824641 \h </w:instrText>
             </w:r>
             <w:r>
               <w:rPr>
@@ -867,13 +1009,13 @@
               <w:lang w:eastAsia="en-CA"/>
             </w:rPr>
           </w:pPr>
-          <w:hyperlink w:anchor="_Toc440821088" w:history="1">
+          <w:hyperlink w:anchor="_Toc440824642" w:history="1">
             <w:r>
               <w:rPr>
                 <w:rStyle w:val="Hyperlink"/>
                 <w:noProof/>
               </w:rPr>
-              <w:t>Appendix A – Change Request Form</w:t>
+              <w:t>Standards and Conventions</w:t>
             </w:r>
             <w:r>
               <w:rPr>
@@ -894,7 +1036,7 @@
                 <w:noProof/>
                 <w:webHidden/>
               </w:rPr>
-              <w:instrText xml:space="preserve"> PAGEREF _Toc440821088 \h </w:instrText>
+              <w:instrText xml:space="preserve"> PAGEREF _Toc440824642 \h </w:instrText>
             </w:r>
             <w:r>
               <w:rPr>
@@ -915,6 +1057,503 @@
                 <w:webHidden/>
               </w:rPr>
               <w:t>10</w:t>
+            </w:r>
+            <w:r>
+              <w:rPr>
+                <w:noProof/>
+                <w:webHidden/>
+              </w:rPr>
+              <w:fldChar w:fldCharType="end"/>
+            </w:r>
+          </w:hyperlink>
+        </w:p>
+        <w:p>
+          <w:pPr>
+            <w:pStyle w:val="TOC2"/>
+            <w:tabs>
+              <w:tab w:val="right" w:leader="dot" w:pos="9350"/>
+            </w:tabs>
+            <w:rPr>
+              <w:rFonts w:eastAsiaTheme="minorEastAsia"/>
+              <w:noProof/>
+              <w:sz w:val="22"/>
+              <w:lang w:eastAsia="en-CA"/>
+            </w:rPr>
+          </w:pPr>
+          <w:hyperlink w:anchor="_Toc440824643" w:history="1">
+            <w:r>
+              <w:rPr>
+                <w:rStyle w:val="Hyperlink"/>
+                <w:noProof/>
+              </w:rPr>
+              <w:t>Storage Units</w:t>
+            </w:r>
+            <w:r>
+              <w:rPr>
+                <w:noProof/>
+                <w:webHidden/>
+              </w:rPr>
+              <w:tab/>
+            </w:r>
+            <w:r>
+              <w:rPr>
+                <w:noProof/>
+                <w:webHidden/>
+              </w:rPr>
+              <w:fldChar w:fldCharType="begin"/>
+            </w:r>
+            <w:r>
+              <w:rPr>
+                <w:noProof/>
+                <w:webHidden/>
+              </w:rPr>
+              <w:instrText xml:space="preserve"> PAGEREF _Toc440824643 \h </w:instrText>
+            </w:r>
+            <w:r>
+              <w:rPr>
+                <w:noProof/>
+                <w:webHidden/>
+              </w:rPr>
+            </w:r>
+            <w:r>
+              <w:rPr>
+                <w:noProof/>
+                <w:webHidden/>
+              </w:rPr>
+              <w:fldChar w:fldCharType="separate"/>
+            </w:r>
+            <w:r>
+              <w:rPr>
+                <w:noProof/>
+                <w:webHidden/>
+              </w:rPr>
+              <w:t>10</w:t>
+            </w:r>
+            <w:r>
+              <w:rPr>
+                <w:noProof/>
+                <w:webHidden/>
+              </w:rPr>
+              <w:fldChar w:fldCharType="end"/>
+            </w:r>
+          </w:hyperlink>
+        </w:p>
+        <w:p>
+          <w:pPr>
+            <w:pStyle w:val="TOC2"/>
+            <w:tabs>
+              <w:tab w:val="right" w:leader="dot" w:pos="9350"/>
+            </w:tabs>
+            <w:rPr>
+              <w:rFonts w:eastAsiaTheme="minorEastAsia"/>
+              <w:noProof/>
+              <w:sz w:val="22"/>
+              <w:lang w:eastAsia="en-CA"/>
+            </w:rPr>
+          </w:pPr>
+          <w:hyperlink w:anchor="_Toc440824644" w:history="1">
+            <w:r>
+              <w:rPr>
+                <w:rStyle w:val="Hyperlink"/>
+                <w:noProof/>
+              </w:rPr>
+              <w:t>Executable and Source Code File Naming</w:t>
+            </w:r>
+            <w:r>
+              <w:rPr>
+                <w:noProof/>
+                <w:webHidden/>
+              </w:rPr>
+              <w:tab/>
+            </w:r>
+            <w:r>
+              <w:rPr>
+                <w:noProof/>
+                <w:webHidden/>
+              </w:rPr>
+              <w:fldChar w:fldCharType="begin"/>
+            </w:r>
+            <w:r>
+              <w:rPr>
+                <w:noProof/>
+                <w:webHidden/>
+              </w:rPr>
+              <w:instrText xml:space="preserve"> PAGEREF _Toc440824644 \h </w:instrText>
+            </w:r>
+            <w:r>
+              <w:rPr>
+                <w:noProof/>
+                <w:webHidden/>
+              </w:rPr>
+            </w:r>
+            <w:r>
+              <w:rPr>
+                <w:noProof/>
+                <w:webHidden/>
+              </w:rPr>
+              <w:fldChar w:fldCharType="separate"/>
+            </w:r>
+            <w:r>
+              <w:rPr>
+                <w:noProof/>
+                <w:webHidden/>
+              </w:rPr>
+              <w:t>10</w:t>
+            </w:r>
+            <w:r>
+              <w:rPr>
+                <w:noProof/>
+                <w:webHidden/>
+              </w:rPr>
+              <w:fldChar w:fldCharType="end"/>
+            </w:r>
+          </w:hyperlink>
+        </w:p>
+        <w:p>
+          <w:pPr>
+            <w:pStyle w:val="TOC2"/>
+            <w:tabs>
+              <w:tab w:val="right" w:leader="dot" w:pos="9350"/>
+            </w:tabs>
+            <w:rPr>
+              <w:rFonts w:eastAsiaTheme="minorEastAsia"/>
+              <w:noProof/>
+              <w:sz w:val="22"/>
+              <w:lang w:eastAsia="en-CA"/>
+            </w:rPr>
+          </w:pPr>
+          <w:hyperlink w:anchor="_Toc440824645" w:history="1">
+            <w:r>
+              <w:rPr>
+                <w:rStyle w:val="Hyperlink"/>
+                <w:noProof/>
+              </w:rPr>
+              <w:t>Source Code Header Documentation</w:t>
+            </w:r>
+            <w:r>
+              <w:rPr>
+                <w:noProof/>
+                <w:webHidden/>
+              </w:rPr>
+              <w:tab/>
+            </w:r>
+            <w:r>
+              <w:rPr>
+                <w:noProof/>
+                <w:webHidden/>
+              </w:rPr>
+              <w:fldChar w:fldCharType="begin"/>
+            </w:r>
+            <w:r>
+              <w:rPr>
+                <w:noProof/>
+                <w:webHidden/>
+              </w:rPr>
+              <w:instrText xml:space="preserve"> PAGEREF _Toc440824645 \h </w:instrText>
+            </w:r>
+            <w:r>
+              <w:rPr>
+                <w:noProof/>
+                <w:webHidden/>
+              </w:rPr>
+            </w:r>
+            <w:r>
+              <w:rPr>
+                <w:noProof/>
+                <w:webHidden/>
+              </w:rPr>
+              <w:fldChar w:fldCharType="separate"/>
+            </w:r>
+            <w:r>
+              <w:rPr>
+                <w:noProof/>
+                <w:webHidden/>
+              </w:rPr>
+              <w:t>10</w:t>
+            </w:r>
+            <w:r>
+              <w:rPr>
+                <w:noProof/>
+                <w:webHidden/>
+              </w:rPr>
+              <w:fldChar w:fldCharType="end"/>
+            </w:r>
+          </w:hyperlink>
+        </w:p>
+        <w:p>
+          <w:pPr>
+            <w:pStyle w:val="TOC2"/>
+            <w:tabs>
+              <w:tab w:val="right" w:leader="dot" w:pos="9350"/>
+            </w:tabs>
+            <w:rPr>
+              <w:rFonts w:eastAsiaTheme="minorEastAsia"/>
+              <w:noProof/>
+              <w:sz w:val="22"/>
+              <w:lang w:eastAsia="en-CA"/>
+            </w:rPr>
+          </w:pPr>
+          <w:hyperlink w:anchor="_Toc440824646" w:history="1">
+            <w:r>
+              <w:rPr>
+                <w:rStyle w:val="Hyperlink"/>
+                <w:noProof/>
+              </w:rPr>
+              <w:t>Source Code Version Control</w:t>
+            </w:r>
+            <w:r>
+              <w:rPr>
+                <w:noProof/>
+                <w:webHidden/>
+              </w:rPr>
+              <w:tab/>
+            </w:r>
+            <w:r>
+              <w:rPr>
+                <w:noProof/>
+                <w:webHidden/>
+              </w:rPr>
+              <w:fldChar w:fldCharType="begin"/>
+            </w:r>
+            <w:r>
+              <w:rPr>
+                <w:noProof/>
+                <w:webHidden/>
+              </w:rPr>
+              <w:instrText xml:space="preserve"> PAGEREF _Toc440824646 \h </w:instrText>
+            </w:r>
+            <w:r>
+              <w:rPr>
+                <w:noProof/>
+                <w:webHidden/>
+              </w:rPr>
+            </w:r>
+            <w:r>
+              <w:rPr>
+                <w:noProof/>
+                <w:webHidden/>
+              </w:rPr>
+              <w:fldChar w:fldCharType="separate"/>
+            </w:r>
+            <w:r>
+              <w:rPr>
+                <w:noProof/>
+                <w:webHidden/>
+              </w:rPr>
+              <w:t>10</w:t>
+            </w:r>
+            <w:r>
+              <w:rPr>
+                <w:noProof/>
+                <w:webHidden/>
+              </w:rPr>
+              <w:fldChar w:fldCharType="end"/>
+            </w:r>
+          </w:hyperlink>
+        </w:p>
+        <w:p>
+          <w:pPr>
+            <w:pStyle w:val="TOC2"/>
+            <w:tabs>
+              <w:tab w:val="right" w:leader="dot" w:pos="9350"/>
+            </w:tabs>
+            <w:rPr>
+              <w:rFonts w:eastAsiaTheme="minorEastAsia"/>
+              <w:noProof/>
+              <w:sz w:val="22"/>
+              <w:lang w:eastAsia="en-CA"/>
+            </w:rPr>
+          </w:pPr>
+          <w:hyperlink w:anchor="_Toc440824647" w:history="1">
+            <w:r>
+              <w:rPr>
+                <w:rStyle w:val="Hyperlink"/>
+                <w:noProof/>
+              </w:rPr>
+              <w:t>Database and Table Naming</w:t>
+            </w:r>
+            <w:r>
+              <w:rPr>
+                <w:noProof/>
+                <w:webHidden/>
+              </w:rPr>
+              <w:tab/>
+            </w:r>
+            <w:r>
+              <w:rPr>
+                <w:noProof/>
+                <w:webHidden/>
+              </w:rPr>
+              <w:fldChar w:fldCharType="begin"/>
+            </w:r>
+            <w:r>
+              <w:rPr>
+                <w:noProof/>
+                <w:webHidden/>
+              </w:rPr>
+              <w:instrText xml:space="preserve"> PAGEREF _Toc440824647 \h </w:instrText>
+            </w:r>
+            <w:r>
+              <w:rPr>
+                <w:noProof/>
+                <w:webHidden/>
+              </w:rPr>
+            </w:r>
+            <w:r>
+              <w:rPr>
+                <w:noProof/>
+                <w:webHidden/>
+              </w:rPr>
+              <w:fldChar w:fldCharType="separate"/>
+            </w:r>
+            <w:r>
+              <w:rPr>
+                <w:noProof/>
+                <w:webHidden/>
+              </w:rPr>
+              <w:t>11</w:t>
+            </w:r>
+            <w:r>
+              <w:rPr>
+                <w:noProof/>
+                <w:webHidden/>
+              </w:rPr>
+              <w:fldChar w:fldCharType="end"/>
+            </w:r>
+          </w:hyperlink>
+        </w:p>
+        <w:p>
+          <w:pPr>
+            <w:pStyle w:val="TOC2"/>
+            <w:tabs>
+              <w:tab w:val="right" w:leader="dot" w:pos="9350"/>
+            </w:tabs>
+            <w:rPr>
+              <w:rFonts w:eastAsiaTheme="minorEastAsia"/>
+              <w:noProof/>
+              <w:sz w:val="22"/>
+              <w:lang w:eastAsia="en-CA"/>
+            </w:rPr>
+          </w:pPr>
+          <w:hyperlink w:anchor="_Toc440824648" w:history="1">
+            <w:r>
+              <w:rPr>
+                <w:rStyle w:val="Hyperlink"/>
+                <w:noProof/>
+              </w:rPr>
+              <w:t>Variable, Function and Class Naming</w:t>
+            </w:r>
+            <w:r>
+              <w:rPr>
+                <w:noProof/>
+                <w:webHidden/>
+              </w:rPr>
+              <w:tab/>
+            </w:r>
+            <w:r>
+              <w:rPr>
+                <w:noProof/>
+                <w:webHidden/>
+              </w:rPr>
+              <w:fldChar w:fldCharType="begin"/>
+            </w:r>
+            <w:r>
+              <w:rPr>
+                <w:noProof/>
+                <w:webHidden/>
+              </w:rPr>
+              <w:instrText xml:space="preserve"> PAGEREF _Toc440824648 \h </w:instrText>
+            </w:r>
+            <w:r>
+              <w:rPr>
+                <w:noProof/>
+                <w:webHidden/>
+              </w:rPr>
+            </w:r>
+            <w:r>
+              <w:rPr>
+                <w:noProof/>
+                <w:webHidden/>
+              </w:rPr>
+              <w:fldChar w:fldCharType="separate"/>
+            </w:r>
+            <w:r>
+              <w:rPr>
+                <w:noProof/>
+                <w:webHidden/>
+              </w:rPr>
+              <w:t>11</w:t>
+            </w:r>
+            <w:r>
+              <w:rPr>
+                <w:noProof/>
+                <w:webHidden/>
+              </w:rPr>
+              <w:fldChar w:fldCharType="end"/>
+            </w:r>
+          </w:hyperlink>
+        </w:p>
+        <w:p>
+          <w:pPr>
+            <w:pStyle w:val="TOC2"/>
+            <w:tabs>
+              <w:tab w:val="right" w:leader="dot" w:pos="9350"/>
+            </w:tabs>
+            <w:rPr>
+              <w:rFonts w:eastAsiaTheme="minorEastAsia"/>
+              <w:noProof/>
+              <w:sz w:val="22"/>
+              <w:lang w:eastAsia="en-CA"/>
+            </w:rPr>
+          </w:pPr>
+          <w:hyperlink w:anchor="_Toc440824649" w:history="1">
+            <w:r>
+              <w:rPr>
+                <w:rStyle w:val="Hyperlink"/>
+                <w:noProof/>
+              </w:rPr>
+              <w:t>Document Naming</w:t>
+            </w:r>
+            <w:r>
+              <w:rPr>
+                <w:noProof/>
+                <w:webHidden/>
+              </w:rPr>
+              <w:tab/>
+            </w:r>
+            <w:r>
+              <w:rPr>
+                <w:noProof/>
+                <w:webHidden/>
+              </w:rPr>
+              <w:fldChar w:fldCharType="begin"/>
+            </w:r>
+            <w:r>
+              <w:rPr>
+                <w:noProof/>
+                <w:webHidden/>
+              </w:rPr>
+              <w:instrText xml:space="preserve"> PAGEREF _Toc440824649 \h </w:instrText>
+            </w:r>
+            <w:r>
+              <w:rPr>
+                <w:noProof/>
+                <w:webHidden/>
+              </w:rPr>
+            </w:r>
+            <w:r>
+              <w:rPr>
+                <w:noProof/>
+                <w:webHidden/>
+              </w:rPr>
+              <w:fldChar w:fldCharType="separate"/>
+            </w:r>
+            <w:r>
+              <w:rPr>
+                <w:noProof/>
+                <w:webHidden/>
+              </w:rPr>
+              <w:t>11</w:t>
             </w:r>
             <w:r>
               <w:rPr>
@@ -938,13 +1577,13 @@
               <w:lang w:eastAsia="en-CA"/>
             </w:rPr>
           </w:pPr>
-          <w:hyperlink w:anchor="_Toc440821089" w:history="1">
+          <w:hyperlink w:anchor="_Toc440824650" w:history="1">
             <w:r>
               <w:rPr>
                 <w:rStyle w:val="Hyperlink"/>
                 <w:noProof/>
               </w:rPr>
-              <w:t>Appendix B – Status Report Form</w:t>
+              <w:t>Appendix A – Change Request Form</w:t>
             </w:r>
             <w:r>
               <w:rPr>
@@ -965,7 +1604,7 @@
                 <w:noProof/>
                 <w:webHidden/>
               </w:rPr>
-              <w:instrText xml:space="preserve"> PAGEREF _Toc440821089 \h </w:instrText>
+              <w:instrText xml:space="preserve"> PAGEREF _Toc440824650 \h </w:instrText>
             </w:r>
             <w:r>
               <w:rPr>
@@ -985,7 +1624,7 @@
                 <w:noProof/>
                 <w:webHidden/>
               </w:rPr>
-              <w:t>11</w:t>
+              <w:t>12</w:t>
             </w:r>
             <w:r>
               <w:rPr>
@@ -1009,13 +1648,13 @@
               <w:lang w:eastAsia="en-CA"/>
             </w:rPr>
           </w:pPr>
-          <w:hyperlink w:anchor="_Toc440821090" w:history="1">
+          <w:hyperlink w:anchor="_Toc440824651" w:history="1">
             <w:r>
               <w:rPr>
                 <w:rStyle w:val="Hyperlink"/>
                 <w:noProof/>
               </w:rPr>
-              <w:t>Appendix C – Team Contract</w:t>
+              <w:t>Appendix B – Status Report Form</w:t>
             </w:r>
             <w:r>
               <w:rPr>
@@ -1036,7 +1675,7 @@
                 <w:noProof/>
                 <w:webHidden/>
               </w:rPr>
-              <w:instrText xml:space="preserve"> PAGEREF _Toc440821090 \h </w:instrText>
+              <w:instrText xml:space="preserve"> PAGEREF _Toc440824651 \h </w:instrText>
             </w:r>
             <w:r>
               <w:rPr>
@@ -1056,7 +1695,7 @@
                 <w:noProof/>
                 <w:webHidden/>
               </w:rPr>
-              <w:t>12</w:t>
+              <w:t>13</w:t>
             </w:r>
             <w:r>
               <w:rPr>
@@ -1080,13 +1719,13 @@
               <w:lang w:eastAsia="en-CA"/>
             </w:rPr>
           </w:pPr>
-          <w:hyperlink w:anchor="_Toc440821091" w:history="1">
+          <w:hyperlink w:anchor="_Toc440824652" w:history="1">
             <w:r>
               <w:rPr>
                 <w:rStyle w:val="Hyperlink"/>
                 <w:noProof/>
               </w:rPr>
-              <w:t>Standards and Conventions</w:t>
+              <w:t>Appendix C – Team Contract</w:t>
             </w:r>
             <w:r>
               <w:rPr>
@@ -1107,7 +1746,7 @@
                 <w:noProof/>
                 <w:webHidden/>
               </w:rPr>
-              <w:instrText xml:space="preserve"> PAGEREF _Toc440821091 \h </w:instrText>
+              <w:instrText xml:space="preserve"> PAGEREF _Toc440824652 \h </w:instrText>
             </w:r>
             <w:r>
               <w:rPr>
@@ -1127,7 +1766,433 @@
                 <w:noProof/>
                 <w:webHidden/>
               </w:rPr>
-              <w:t>13</w:t>
+              <w:t>14</w:t>
+            </w:r>
+            <w:r>
+              <w:rPr>
+                <w:noProof/>
+                <w:webHidden/>
+              </w:rPr>
+              <w:fldChar w:fldCharType="end"/>
+            </w:r>
+          </w:hyperlink>
+        </w:p>
+        <w:p>
+          <w:pPr>
+            <w:pStyle w:val="TOC2"/>
+            <w:tabs>
+              <w:tab w:val="right" w:leader="dot" w:pos="9350"/>
+            </w:tabs>
+            <w:rPr>
+              <w:rFonts w:eastAsiaTheme="minorEastAsia"/>
+              <w:noProof/>
+              <w:sz w:val="22"/>
+              <w:lang w:eastAsia="en-CA"/>
+            </w:rPr>
+          </w:pPr>
+          <w:hyperlink w:anchor="_Toc440824653" w:history="1">
+            <w:r>
+              <w:rPr>
+                <w:rStyle w:val="Hyperlink"/>
+                <w:noProof/>
+              </w:rPr>
+              <w:t>Code of Conduct</w:t>
+            </w:r>
+            <w:r>
+              <w:rPr>
+                <w:noProof/>
+                <w:webHidden/>
+              </w:rPr>
+              <w:tab/>
+            </w:r>
+            <w:r>
+              <w:rPr>
+                <w:noProof/>
+                <w:webHidden/>
+              </w:rPr>
+              <w:fldChar w:fldCharType="begin"/>
+            </w:r>
+            <w:r>
+              <w:rPr>
+                <w:noProof/>
+                <w:webHidden/>
+              </w:rPr>
+              <w:instrText xml:space="preserve"> PAGEREF _Toc440824653 \h </w:instrText>
+            </w:r>
+            <w:r>
+              <w:rPr>
+                <w:noProof/>
+                <w:webHidden/>
+              </w:rPr>
+            </w:r>
+            <w:r>
+              <w:rPr>
+                <w:noProof/>
+                <w:webHidden/>
+              </w:rPr>
+              <w:fldChar w:fldCharType="separate"/>
+            </w:r>
+            <w:r>
+              <w:rPr>
+                <w:noProof/>
+                <w:webHidden/>
+              </w:rPr>
+              <w:t>14</w:t>
+            </w:r>
+            <w:r>
+              <w:rPr>
+                <w:noProof/>
+                <w:webHidden/>
+              </w:rPr>
+              <w:fldChar w:fldCharType="end"/>
+            </w:r>
+          </w:hyperlink>
+        </w:p>
+        <w:p>
+          <w:pPr>
+            <w:pStyle w:val="TOC2"/>
+            <w:tabs>
+              <w:tab w:val="right" w:leader="dot" w:pos="9350"/>
+            </w:tabs>
+            <w:rPr>
+              <w:rFonts w:eastAsiaTheme="minorEastAsia"/>
+              <w:noProof/>
+              <w:sz w:val="22"/>
+              <w:lang w:eastAsia="en-CA"/>
+            </w:rPr>
+          </w:pPr>
+          <w:hyperlink w:anchor="_Toc440824654" w:history="1">
+            <w:r>
+              <w:rPr>
+                <w:rStyle w:val="Hyperlink"/>
+                <w:noProof/>
+              </w:rPr>
+              <w:t>Participation</w:t>
+            </w:r>
+            <w:r>
+              <w:rPr>
+                <w:noProof/>
+                <w:webHidden/>
+              </w:rPr>
+              <w:tab/>
+            </w:r>
+            <w:r>
+              <w:rPr>
+                <w:noProof/>
+                <w:webHidden/>
+              </w:rPr>
+              <w:fldChar w:fldCharType="begin"/>
+            </w:r>
+            <w:r>
+              <w:rPr>
+                <w:noProof/>
+                <w:webHidden/>
+              </w:rPr>
+              <w:instrText xml:space="preserve"> PAGEREF _Toc440824654 \h </w:instrText>
+            </w:r>
+            <w:r>
+              <w:rPr>
+                <w:noProof/>
+                <w:webHidden/>
+              </w:rPr>
+            </w:r>
+            <w:r>
+              <w:rPr>
+                <w:noProof/>
+                <w:webHidden/>
+              </w:rPr>
+              <w:fldChar w:fldCharType="separate"/>
+            </w:r>
+            <w:r>
+              <w:rPr>
+                <w:noProof/>
+                <w:webHidden/>
+              </w:rPr>
+              <w:t>14</w:t>
+            </w:r>
+            <w:r>
+              <w:rPr>
+                <w:noProof/>
+                <w:webHidden/>
+              </w:rPr>
+              <w:fldChar w:fldCharType="end"/>
+            </w:r>
+          </w:hyperlink>
+        </w:p>
+        <w:p>
+          <w:pPr>
+            <w:pStyle w:val="TOC2"/>
+            <w:tabs>
+              <w:tab w:val="right" w:leader="dot" w:pos="9350"/>
+            </w:tabs>
+            <w:rPr>
+              <w:rFonts w:eastAsiaTheme="minorEastAsia"/>
+              <w:noProof/>
+              <w:sz w:val="22"/>
+              <w:lang w:eastAsia="en-CA"/>
+            </w:rPr>
+          </w:pPr>
+          <w:hyperlink w:anchor="_Toc440824655" w:history="1">
+            <w:r>
+              <w:rPr>
+                <w:rStyle w:val="Hyperlink"/>
+                <w:noProof/>
+              </w:rPr>
+              <w:t>Communication</w:t>
+            </w:r>
+            <w:r>
+              <w:rPr>
+                <w:noProof/>
+                <w:webHidden/>
+              </w:rPr>
+              <w:tab/>
+            </w:r>
+            <w:r>
+              <w:rPr>
+                <w:noProof/>
+                <w:webHidden/>
+              </w:rPr>
+              <w:fldChar w:fldCharType="begin"/>
+            </w:r>
+            <w:r>
+              <w:rPr>
+                <w:noProof/>
+                <w:webHidden/>
+              </w:rPr>
+              <w:instrText xml:space="preserve"> PAGEREF _Toc440824655 \h </w:instrText>
+            </w:r>
+            <w:r>
+              <w:rPr>
+                <w:noProof/>
+                <w:webHidden/>
+              </w:rPr>
+            </w:r>
+            <w:r>
+              <w:rPr>
+                <w:noProof/>
+                <w:webHidden/>
+              </w:rPr>
+              <w:fldChar w:fldCharType="separate"/>
+            </w:r>
+            <w:r>
+              <w:rPr>
+                <w:noProof/>
+                <w:webHidden/>
+              </w:rPr>
+              <w:t>14</w:t>
+            </w:r>
+            <w:r>
+              <w:rPr>
+                <w:noProof/>
+                <w:webHidden/>
+              </w:rPr>
+              <w:fldChar w:fldCharType="end"/>
+            </w:r>
+          </w:hyperlink>
+        </w:p>
+        <w:p>
+          <w:pPr>
+            <w:pStyle w:val="TOC2"/>
+            <w:tabs>
+              <w:tab w:val="right" w:leader="dot" w:pos="9350"/>
+            </w:tabs>
+            <w:rPr>
+              <w:rFonts w:eastAsiaTheme="minorEastAsia"/>
+              <w:noProof/>
+              <w:sz w:val="22"/>
+              <w:lang w:eastAsia="en-CA"/>
+            </w:rPr>
+          </w:pPr>
+          <w:hyperlink w:anchor="_Toc440824656" w:history="1">
+            <w:r>
+              <w:rPr>
+                <w:rStyle w:val="Hyperlink"/>
+                <w:noProof/>
+              </w:rPr>
+              <w:t>Problem Solving</w:t>
+            </w:r>
+            <w:r>
+              <w:rPr>
+                <w:noProof/>
+                <w:webHidden/>
+              </w:rPr>
+              <w:tab/>
+            </w:r>
+            <w:r>
+              <w:rPr>
+                <w:noProof/>
+                <w:webHidden/>
+              </w:rPr>
+              <w:fldChar w:fldCharType="begin"/>
+            </w:r>
+            <w:r>
+              <w:rPr>
+                <w:noProof/>
+                <w:webHidden/>
+              </w:rPr>
+              <w:instrText xml:space="preserve"> PAGEREF _Toc440824656 \h </w:instrText>
+            </w:r>
+            <w:r>
+              <w:rPr>
+                <w:noProof/>
+                <w:webHidden/>
+              </w:rPr>
+            </w:r>
+            <w:r>
+              <w:rPr>
+                <w:noProof/>
+                <w:webHidden/>
+              </w:rPr>
+              <w:fldChar w:fldCharType="separate"/>
+            </w:r>
+            <w:r>
+              <w:rPr>
+                <w:noProof/>
+                <w:webHidden/>
+              </w:rPr>
+              <w:t>14</w:t>
+            </w:r>
+            <w:r>
+              <w:rPr>
+                <w:noProof/>
+                <w:webHidden/>
+              </w:rPr>
+              <w:fldChar w:fldCharType="end"/>
+            </w:r>
+          </w:hyperlink>
+        </w:p>
+        <w:p>
+          <w:pPr>
+            <w:pStyle w:val="TOC2"/>
+            <w:tabs>
+              <w:tab w:val="right" w:leader="dot" w:pos="9350"/>
+            </w:tabs>
+            <w:rPr>
+              <w:rFonts w:eastAsiaTheme="minorEastAsia"/>
+              <w:noProof/>
+              <w:sz w:val="22"/>
+              <w:lang w:eastAsia="en-CA"/>
+            </w:rPr>
+          </w:pPr>
+          <w:hyperlink w:anchor="_Toc440824657" w:history="1">
+            <w:r>
+              <w:rPr>
+                <w:rStyle w:val="Hyperlink"/>
+                <w:noProof/>
+              </w:rPr>
+              <w:t>Technical Guidelines</w:t>
+            </w:r>
+            <w:r>
+              <w:rPr>
+                <w:noProof/>
+                <w:webHidden/>
+              </w:rPr>
+              <w:tab/>
+            </w:r>
+            <w:r>
+              <w:rPr>
+                <w:noProof/>
+                <w:webHidden/>
+              </w:rPr>
+              <w:fldChar w:fldCharType="begin"/>
+            </w:r>
+            <w:r>
+              <w:rPr>
+                <w:noProof/>
+                <w:webHidden/>
+              </w:rPr>
+              <w:instrText xml:space="preserve"> PAGEREF _Toc440824657 \h </w:instrText>
+            </w:r>
+            <w:r>
+              <w:rPr>
+                <w:noProof/>
+                <w:webHidden/>
+              </w:rPr>
+            </w:r>
+            <w:r>
+              <w:rPr>
+                <w:noProof/>
+                <w:webHidden/>
+              </w:rPr>
+              <w:fldChar w:fldCharType="separate"/>
+            </w:r>
+            <w:r>
+              <w:rPr>
+                <w:noProof/>
+                <w:webHidden/>
+              </w:rPr>
+              <w:t>14</w:t>
+            </w:r>
+            <w:r>
+              <w:rPr>
+                <w:noProof/>
+                <w:webHidden/>
+              </w:rPr>
+              <w:fldChar w:fldCharType="end"/>
+            </w:r>
+          </w:hyperlink>
+        </w:p>
+        <w:p>
+          <w:pPr>
+            <w:pStyle w:val="TOC2"/>
+            <w:tabs>
+              <w:tab w:val="right" w:leader="dot" w:pos="9350"/>
+            </w:tabs>
+            <w:rPr>
+              <w:rFonts w:eastAsiaTheme="minorEastAsia"/>
+              <w:noProof/>
+              <w:sz w:val="22"/>
+              <w:lang w:eastAsia="en-CA"/>
+            </w:rPr>
+          </w:pPr>
+          <w:hyperlink w:anchor="_Toc440824658" w:history="1">
+            <w:r>
+              <w:rPr>
+                <w:rStyle w:val="Hyperlink"/>
+                <w:noProof/>
+              </w:rPr>
+              <w:t>Meeting Guidelines</w:t>
+            </w:r>
+            <w:r>
+              <w:rPr>
+                <w:noProof/>
+                <w:webHidden/>
+              </w:rPr>
+              <w:tab/>
+            </w:r>
+            <w:r>
+              <w:rPr>
+                <w:noProof/>
+                <w:webHidden/>
+              </w:rPr>
+              <w:fldChar w:fldCharType="begin"/>
+            </w:r>
+            <w:r>
+              <w:rPr>
+                <w:noProof/>
+                <w:webHidden/>
+              </w:rPr>
+              <w:instrText xml:space="preserve"> PAGEREF _Toc440824658 \h </w:instrText>
+            </w:r>
+            <w:r>
+              <w:rPr>
+                <w:noProof/>
+                <w:webHidden/>
+              </w:rPr>
+            </w:r>
+            <w:r>
+              <w:rPr>
+                <w:noProof/>
+                <w:webHidden/>
+              </w:rPr>
+              <w:fldChar w:fldCharType="separate"/>
+            </w:r>
+            <w:r>
+              <w:rPr>
+                <w:noProof/>
+                <w:webHidden/>
+              </w:rPr>
+              <w:t>14</w:t>
             </w:r>
             <w:r>
               <w:rPr>
@@ -1159,7 +2224,7 @@
       <w:pPr>
         <w:pStyle w:val="Heading1"/>
       </w:pPr>
-      <w:bookmarkStart w:id="1" w:name="_Toc440821081"/>
+      <w:bookmarkStart w:id="1" w:name="_Toc440824633"/>
       <w:r>
         <w:lastRenderedPageBreak/>
         <w:t>Document Changes</w:t>
@@ -1283,7 +2348,7 @@
       <w:pPr>
         <w:pStyle w:val="Heading1"/>
       </w:pPr>
-      <w:bookmarkStart w:id="2" w:name="_Toc440821082"/>
+      <w:bookmarkStart w:id="2" w:name="_Toc440824634"/>
       <w:r>
         <w:lastRenderedPageBreak/>
         <w:t>Project Summary</w:t>
@@ -1292,17 +2357,13 @@
     </w:p>
     <w:p>
       <w:pPr>
-        <w:pStyle w:val="TOCHeading"/>
-        <w:rPr>
-          <w:u w:val="single"/>
-        </w:rPr>
-      </w:pPr>
-      <w:r>
-        <w:rPr>
-          <w:u w:val="single"/>
-        </w:rPr>
+        <w:pStyle w:val="Heading2"/>
+      </w:pPr>
+      <w:bookmarkStart w:id="3" w:name="_Toc440824635"/>
+      <w:r>
         <w:t>Project Design Team</w:t>
       </w:r>
+      <w:bookmarkEnd w:id="3"/>
     </w:p>
     <w:p>
       <w:pPr>
@@ -1362,23 +2423,16 @@
     </w:p>
     <w:p>
       <w:pPr>
-        <w:pStyle w:val="TOCHeading"/>
-        <w:rPr>
-          <w:u w:val="single"/>
-        </w:rPr>
-      </w:pPr>
-      <w:r>
-        <w:rPr>
-          <w:u w:val="single"/>
-        </w:rPr>
+        <w:pStyle w:val="Heading2"/>
+      </w:pPr>
+      <w:bookmarkStart w:id="4" w:name="_Toc440824636"/>
+      <w:r>
         <w:t xml:space="preserve">Project </w:t>
       </w:r>
       <w:r>
-        <w:rPr>
-          <w:u w:val="single"/>
-        </w:rPr>
         <w:t>Details</w:t>
       </w:r>
+      <w:bookmarkEnd w:id="4"/>
     </w:p>
     <w:p>
       <w:pPr>
@@ -1460,12 +2514,12 @@
         <w:pStyle w:val="Heading1"/>
         <w:spacing w:line="480" w:lineRule="auto"/>
       </w:pPr>
-      <w:bookmarkStart w:id="3" w:name="_Toc440821083"/>
+      <w:bookmarkStart w:id="5" w:name="_Toc440824637"/>
       <w:r>
         <w:lastRenderedPageBreak/>
         <w:t>Project Objective</w:t>
       </w:r>
-      <w:bookmarkEnd w:id="3"/>
+      <w:bookmarkEnd w:id="5"/>
     </w:p>
     <w:p>
       <w:pPr>
@@ -1495,12 +2549,12 @@
           <w:szCs w:val="22"/>
         </w:rPr>
       </w:pPr>
-      <w:bookmarkStart w:id="4" w:name="_Toc440821084"/>
+      <w:bookmarkStart w:id="6" w:name="_Toc440824638"/>
       <w:r>
         <w:lastRenderedPageBreak/>
         <w:t>Project Deliverables</w:t>
       </w:r>
-      <w:bookmarkEnd w:id="4"/>
+      <w:bookmarkEnd w:id="6"/>
     </w:p>
     <w:p>
       <w:pPr>
@@ -2185,12 +3239,12 @@
           <w:szCs w:val="24"/>
         </w:rPr>
       </w:pPr>
-      <w:bookmarkStart w:id="5" w:name="_Toc440821085"/>
+      <w:bookmarkStart w:id="7" w:name="_Toc440824639"/>
       <w:r>
         <w:lastRenderedPageBreak/>
         <w:t>Assumptions</w:t>
       </w:r>
-      <w:bookmarkEnd w:id="5"/>
+      <w:bookmarkEnd w:id="7"/>
     </w:p>
     <w:p>
       <w:pPr>
@@ -2334,12 +3388,12 @@
         <w:pStyle w:val="Heading1"/>
         <w:spacing w:line="480" w:lineRule="auto"/>
       </w:pPr>
-      <w:bookmarkStart w:id="6" w:name="_Toc440821086"/>
+      <w:bookmarkStart w:id="8" w:name="_Toc440824640"/>
       <w:r>
         <w:lastRenderedPageBreak/>
         <w:t>Constraints</w:t>
       </w:r>
-      <w:bookmarkEnd w:id="6"/>
+      <w:bookmarkEnd w:id="8"/>
     </w:p>
     <w:p>
       <w:pPr>
@@ -2451,12 +3505,12 @@
         <w:pStyle w:val="Heading1"/>
         <w:spacing w:line="480" w:lineRule="auto"/>
       </w:pPr>
-      <w:bookmarkStart w:id="7" w:name="_Toc440821087"/>
+      <w:bookmarkStart w:id="9" w:name="_Toc440824641"/>
       <w:r>
         <w:lastRenderedPageBreak/>
         <w:t>Decision Making</w:t>
       </w:r>
-      <w:bookmarkEnd w:id="7"/>
+      <w:bookmarkEnd w:id="9"/>
     </w:p>
     <w:p>
       <w:pPr>
@@ -2519,6 +3573,411 @@
       </w:r>
     </w:p>
     <w:p>
+      <w:r>
+        <w:br w:type="page"/>
+      </w:r>
+    </w:p>
+    <w:p>
+      <w:pPr>
+        <w:pStyle w:val="Heading1"/>
+      </w:pPr>
+      <w:bookmarkStart w:id="10" w:name="_Toc440824642"/>
+      <w:r>
+        <w:lastRenderedPageBreak/>
+        <w:t>Standards and Conventions</w:t>
+      </w:r>
+      <w:bookmarkEnd w:id="10"/>
+    </w:p>
+    <w:p>
+      <w:pPr>
+        <w:pStyle w:val="Heading2"/>
+      </w:pPr>
+      <w:bookmarkStart w:id="11" w:name="_Toc440824643"/>
+      <w:r>
+        <w:t>Storage Units</w:t>
+      </w:r>
+      <w:bookmarkEnd w:id="11"/>
+    </w:p>
+    <w:p>
+      <w:pPr>
+        <w:ind w:left="720"/>
+      </w:pPr>
+      <w:r>
+        <w:t>During development the project will be stored on Git, with local copies of the repository on each team member’s development computers.</w:t>
+      </w:r>
+    </w:p>
+    <w:p>
+      <w:pPr>
+        <w:ind w:left="720"/>
+      </w:pPr>
+      <w:r>
+        <w:t>When running in production the server side code will being running on some form of server and the client level programs will be downloaded from the server and run on client’s personal machines.</w:t>
+      </w:r>
+    </w:p>
+    <w:p>
+      <w:pPr>
+        <w:pStyle w:val="Heading2"/>
+      </w:pPr>
+      <w:bookmarkStart w:id="12" w:name="_Toc440824644"/>
+      <w:r>
+        <w:t>Executable and Source Code File Naming</w:t>
+      </w:r>
+      <w:bookmarkEnd w:id="12"/>
+    </w:p>
+    <w:p>
+      <w:pPr>
+        <w:ind w:left="720"/>
+      </w:pPr>
+      <w:r>
+        <w:t>Source code file names should be relevant to the files purpose and should follow the naming format guidelines of the language being used. If no naming guideline exists for the selected language files will be named using Pascal Case.</w:t>
+      </w:r>
+    </w:p>
+    <w:p>
+      <w:pPr>
+        <w:ind w:left="720"/>
+      </w:pPr>
+      <w:r>
+        <w:t>Executable files should be named something relevant to what they do using Pascal Case. If the executable is for a compiled version of a program it should be given that programs name and contain a space between any words in it.</w:t>
+      </w:r>
+    </w:p>
+    <w:p>
+      <w:pPr>
+        <w:pStyle w:val="Heading2"/>
+      </w:pPr>
+      <w:bookmarkStart w:id="13" w:name="_Toc440824645"/>
+      <w:r>
+        <w:t>Source Code Header Documentation</w:t>
+      </w:r>
+      <w:bookmarkEnd w:id="13"/>
+    </w:p>
+    <w:p>
+      <w:pPr>
+        <w:ind w:left="720"/>
+      </w:pPr>
+      <w:r>
+        <w:t>All source code files should have a header that contains the name of the file, the creator’s name, date created, date last edited and brief description of the file and its purpose.</w:t>
+      </w:r>
+    </w:p>
+    <w:p>
+      <w:pPr>
+        <w:ind w:left="720"/>
+      </w:pPr>
+      <w:r>
+        <w:t>The following is an example of a source code header:</w:t>
+      </w:r>
+    </w:p>
+    <w:p>
+      <w:pPr>
+        <w:spacing w:line="240" w:lineRule="auto"/>
+        <w:ind w:left="1440"/>
+        <w:rPr>
+          <w:sz w:val="20"/>
+        </w:rPr>
+      </w:pPr>
+      <w:r>
+        <w:rPr>
+          <w:sz w:val="20"/>
+        </w:rPr>
+        <w:t>/*</w:t>
+      </w:r>
+    </w:p>
+    <w:p>
+      <w:pPr>
+        <w:spacing w:line="240" w:lineRule="auto"/>
+        <w:ind w:left="1440"/>
+        <w:rPr>
+          <w:sz w:val="20"/>
+        </w:rPr>
+      </w:pPr>
+      <w:r>
+        <w:rPr>
+          <w:sz w:val="20"/>
+        </w:rPr>
+        <w:t xml:space="preserve"> </w:t>
+      </w:r>
+      <w:r>
+        <w:rPr>
+          <w:sz w:val="20"/>
+        </w:rPr>
+        <w:t>* date.c</w:t>
+      </w:r>
+    </w:p>
+    <w:p>
+      <w:pPr>
+        <w:spacing w:line="240" w:lineRule="auto"/>
+        <w:ind w:left="1440"/>
+        <w:rPr>
+          <w:sz w:val="20"/>
+        </w:rPr>
+      </w:pPr>
+      <w:r>
+        <w:rPr>
+          <w:sz w:val="20"/>
+        </w:rPr>
+        <w:t xml:space="preserve"> </w:t>
+      </w:r>
+      <w:r>
+        <w:rPr>
+          <w:sz w:val="20"/>
+        </w:rPr>
+        <w:t>* Author: Yuri Gagarin</w:t>
+      </w:r>
+    </w:p>
+    <w:p>
+      <w:pPr>
+        <w:spacing w:line="240" w:lineRule="auto"/>
+        <w:ind w:left="1440"/>
+        <w:rPr>
+          <w:sz w:val="20"/>
+        </w:rPr>
+      </w:pPr>
+      <w:r>
+        <w:rPr>
+          <w:sz w:val="20"/>
+        </w:rPr>
+        <w:t xml:space="preserve"> </w:t>
+      </w:r>
+      <w:r>
+        <w:rPr>
+          <w:sz w:val="20"/>
+        </w:rPr>
+        <w:t>* Created: Dec 21, 1991</w:t>
+      </w:r>
+    </w:p>
+    <w:p>
+      <w:pPr>
+        <w:spacing w:line="240" w:lineRule="auto"/>
+        <w:ind w:left="1440"/>
+        <w:rPr>
+          <w:sz w:val="20"/>
+        </w:rPr>
+      </w:pPr>
+      <w:r>
+        <w:rPr>
+          <w:sz w:val="20"/>
+        </w:rPr>
+        <w:t xml:space="preserve"> </w:t>
+      </w:r>
+      <w:r>
+        <w:rPr>
+          <w:sz w:val="20"/>
+        </w:rPr>
+        <w:t>* Last Edited: Jan 29, 1993</w:t>
+      </w:r>
+    </w:p>
+    <w:p>
+      <w:pPr>
+        <w:spacing w:line="240" w:lineRule="auto"/>
+        <w:ind w:left="1440"/>
+        <w:rPr>
+          <w:sz w:val="20"/>
+        </w:rPr>
+      </w:pPr>
+      <w:r>
+        <w:rPr>
+          <w:sz w:val="20"/>
+        </w:rPr>
+        <w:t xml:space="preserve"> </w:t>
+      </w:r>
+      <w:r>
+        <w:rPr>
+          <w:sz w:val="20"/>
+        </w:rPr>
+        <w:t>* This file is used to process and format dates within the program.</w:t>
+      </w:r>
+    </w:p>
+    <w:p>
+      <w:pPr>
+        <w:spacing w:line="240" w:lineRule="auto"/>
+        <w:ind w:left="1440"/>
+        <w:rPr>
+          <w:sz w:val="20"/>
+        </w:rPr>
+      </w:pPr>
+      <w:r>
+        <w:rPr>
+          <w:sz w:val="20"/>
+        </w:rPr>
+        <w:t xml:space="preserve"> </w:t>
+      </w:r>
+      <w:r>
+        <w:rPr>
+          <w:sz w:val="20"/>
+        </w:rPr>
+        <w:t>*/</w:t>
+      </w:r>
+    </w:p>
+    <w:p>
+      <w:pPr>
+        <w:pStyle w:val="Heading2"/>
+      </w:pPr>
+      <w:bookmarkStart w:id="14" w:name="_Toc440824646"/>
+      <w:r>
+        <w:t>Source Code Version Control</w:t>
+      </w:r>
+      <w:bookmarkEnd w:id="14"/>
+    </w:p>
+    <w:p>
+      <w:pPr>
+        <w:ind w:left="720"/>
+      </w:pPr>
+      <w:r>
+        <w:t>Source code will be controlled through the Git version control system. Each commit message will be a brief description of the changes made to the source.</w:t>
+      </w:r>
+    </w:p>
+    <w:p>
+      <w:pPr>
+        <w:ind w:left="720"/>
+      </w:pPr>
+      <w:r>
+        <w:t>The master branch should always contain a working copy of the program(s), while code being actively edited should be in separate branches until completed.</w:t>
+      </w:r>
+    </w:p>
+    <w:p>
+      <w:pPr>
+        <w:pStyle w:val="Heading2"/>
+      </w:pPr>
+      <w:bookmarkStart w:id="15" w:name="_Toc440824647"/>
+      <w:r>
+        <w:lastRenderedPageBreak/>
+        <w:t>Database and Table Naming</w:t>
+      </w:r>
+      <w:bookmarkEnd w:id="15"/>
+    </w:p>
+    <w:p>
+      <w:pPr>
+        <w:ind w:left="720"/>
+      </w:pPr>
+      <w:r>
+        <w:t>Naming for databases should following the following naming conventions:</w:t>
+      </w:r>
+    </w:p>
+    <w:p>
+      <w:pPr>
+        <w:pStyle w:val="ListParagraph"/>
+        <w:numPr>
+          <w:ilvl w:val="0"/>
+          <w:numId w:val="5"/>
+        </w:numPr>
+        <w:rPr>
+          <w:u w:val="single"/>
+        </w:rPr>
+      </w:pPr>
+      <w:r>
+        <w:rPr>
+          <w:u w:val="single"/>
+        </w:rPr>
+        <w:t>Database Names:</w:t>
+      </w:r>
+      <w:r>
+        <w:t xml:space="preserve"> Pascal Case</w:t>
+      </w:r>
+    </w:p>
+    <w:p>
+      <w:pPr>
+        <w:pStyle w:val="ListParagraph"/>
+        <w:numPr>
+          <w:ilvl w:val="0"/>
+          <w:numId w:val="5"/>
+        </w:numPr>
+        <w:rPr>
+          <w:u w:val="single"/>
+        </w:rPr>
+      </w:pPr>
+      <w:r>
+        <w:rPr>
+          <w:u w:val="single"/>
+        </w:rPr>
+        <w:t>Table Names:</w:t>
+      </w:r>
+      <w:r>
+        <w:t xml:space="preserve"> Camel Case</w:t>
+      </w:r>
+    </w:p>
+    <w:p>
+      <w:pPr>
+        <w:pStyle w:val="ListParagraph"/>
+        <w:numPr>
+          <w:ilvl w:val="0"/>
+          <w:numId w:val="5"/>
+        </w:numPr>
+        <w:rPr>
+          <w:u w:val="single"/>
+        </w:rPr>
+      </w:pPr>
+      <w:r>
+        <w:rPr>
+          <w:u w:val="single"/>
+        </w:rPr>
+        <w:t>Column Names:</w:t>
+      </w:r>
+      <w:r>
+        <w:t xml:space="preserve"> </w:t>
+      </w:r>
+      <w:r>
+        <w:t>Snake Case</w:t>
+      </w:r>
+    </w:p>
+    <w:p>
+      <w:pPr>
+        <w:pStyle w:val="Heading2"/>
+      </w:pPr>
+      <w:bookmarkStart w:id="16" w:name="_Toc440824648"/>
+      <w:r>
+        <w:t>Variable, Function and Class Naming</w:t>
+      </w:r>
+      <w:bookmarkEnd w:id="16"/>
+    </w:p>
+    <w:p>
+      <w:pPr>
+        <w:ind w:left="720"/>
+      </w:pPr>
+      <w:r>
+        <w:t>Variable, function and class names should follow the general style guidelines set forth by the language being used. For example when using Python one should use PEP8, or when using C# one should use Microsoft’s style guidelines.</w:t>
+      </w:r>
+    </w:p>
+    <w:p>
+      <w:pPr>
+        <w:ind w:left="720"/>
+      </w:pPr>
+      <w:r>
+        <w:t>If no common guideline exists for a language, the team will meet before doing any work in that language and document their own guidelines to follow.</w:t>
+      </w:r>
+    </w:p>
+    <w:p>
+      <w:pPr>
+        <w:pStyle w:val="Heading2"/>
+      </w:pPr>
+      <w:bookmarkStart w:id="17" w:name="_Toc440824649"/>
+      <w:r>
+        <w:t>Document Naming</w:t>
+      </w:r>
+      <w:bookmarkEnd w:id="17"/>
+    </w:p>
+    <w:p>
+      <w:pPr>
+        <w:ind w:left="720"/>
+      </w:pPr>
+      <w:r>
+        <w:t xml:space="preserve">Documents should be named the same as the document title, or in cases without a title something relevant to the contents of the document. Names should be written using capital letters on words with spaces between each word in their name </w:t>
+      </w:r>
+      <w:r>
+        <w:rPr>
+          <w:i/>
+        </w:rPr>
+        <w:t>(ex. “A Long File.txt”)</w:t>
+      </w:r>
+      <w:r>
+        <w:t>.</w:t>
+      </w:r>
+    </w:p>
+    <w:p>
+      <w:pPr>
+        <w:pStyle w:val="ListParagraph"/>
+        <w:spacing w:line="480" w:lineRule="auto"/>
+      </w:pPr>
+    </w:p>
+    <w:p>
       <w:pPr>
         <w:rPr>
           <w:rFonts w:asciiTheme="majorHAnsi" w:eastAsiaTheme="majorEastAsia" w:hAnsiTheme="majorHAnsi" w:cstheme="majorBidi"/>
@@ -2535,12 +3994,12 @@
       <w:pPr>
         <w:pStyle w:val="Heading1"/>
       </w:pPr>
-      <w:bookmarkStart w:id="8" w:name="_Toc440821088"/>
+      <w:bookmarkStart w:id="18" w:name="_Toc440824650"/>
       <w:r>
         <w:lastRenderedPageBreak/>
         <w:t>Appendix A – Change Request Form</w:t>
       </w:r>
-      <w:bookmarkEnd w:id="8"/>
+      <w:bookmarkEnd w:id="18"/>
     </w:p>
     <w:p>
       <w:pPr>
@@ -2594,8 +4053,8 @@
         </w:drawing>
       </w:r>
     </w:p>
-    <w:bookmarkStart w:id="9" w:name="_MON_1514557975"/>
-    <w:bookmarkEnd w:id="9"/>
+    <w:bookmarkStart w:id="19" w:name="_MON_1514557975"/>
+    <w:bookmarkEnd w:id="19"/>
     <w:p>
       <w:pPr>
         <w:jc w:val="center"/>
@@ -2627,10 +4086,10 @@
             <v:path o:extrusionok="f" gradientshapeok="t" o:connecttype="rect"/>
             <o:lock v:ext="edit" aspectratio="t"/>
           </v:shapetype>
-          <v:shape id="_x0000_i1025" type="#_x0000_t75" style="width:77.15pt;height:49.7pt" o:ole="">
+          <v:shape id="_x0000_i1025" type="#_x0000_t75" style="width:77.25pt;height:49.5pt" o:ole="">
             <v:imagedata r:id="rId9" o:title=""/>
           </v:shape>
-          <o:OLEObject Type="Embed" ProgID="Word.Document.12" ShapeID="_x0000_i1025" DrawAspect="Icon" ObjectID="_1514564079" r:id="rId10">
+          <o:OLEObject Type="Embed" ProgID="Word.Document.12" ShapeID="_x0000_i1025" DrawAspect="Icon" ObjectID="_1514566509" r:id="rId10">
             <o:FieldCodes>\s</o:FieldCodes>
           </o:OLEObject>
         </w:object>
@@ -2643,12 +4102,12 @@
       <w:pPr>
         <w:pStyle w:val="Heading1"/>
       </w:pPr>
-      <w:bookmarkStart w:id="10" w:name="_Toc440821089"/>
+      <w:bookmarkStart w:id="20" w:name="_Toc440824651"/>
       <w:r>
         <w:lastRenderedPageBreak/>
         <w:t>Appendix B – Status Report Form</w:t>
       </w:r>
-      <w:bookmarkEnd w:id="10"/>
+      <w:bookmarkEnd w:id="20"/>
     </w:p>
     <w:p>
       <w:pPr>
@@ -2702,8 +4161,8 @@
         </w:drawing>
       </w:r>
     </w:p>
-    <w:bookmarkStart w:id="11" w:name="_MON_1514558048"/>
-    <w:bookmarkEnd w:id="11"/>
+    <w:bookmarkStart w:id="21" w:name="_MON_1514558048"/>
+    <w:bookmarkEnd w:id="21"/>
     <w:p>
       <w:pPr>
         <w:jc w:val="center"/>
@@ -2713,10 +4172,10 @@
       </w:pPr>
       <w:r>
         <w:object w:dxaOrig="1546" w:dyaOrig="991">
-          <v:shape id="_x0000_i1026" type="#_x0000_t75" style="width:77.15pt;height:49.7pt" o:ole="">
+          <v:shape id="_x0000_i1026" type="#_x0000_t75" style="width:77.25pt;height:49.5pt" o:ole="">
             <v:imagedata r:id="rId12" o:title=""/>
           </v:shape>
-          <o:OLEObject Type="Embed" ProgID="Word.Document.12" ShapeID="_x0000_i1026" DrawAspect="Icon" ObjectID="_1514564080" r:id="rId13">
+          <o:OLEObject Type="Embed" ProgID="Word.Document.12" ShapeID="_x0000_i1026" DrawAspect="Icon" ObjectID="_1514566510" r:id="rId13">
             <o:FieldCodes>\s</o:FieldCodes>
           </o:OLEObject>
         </w:object>
@@ -2729,354 +4188,51 @@
       <w:pPr>
         <w:pStyle w:val="Heading1"/>
       </w:pPr>
-      <w:bookmarkStart w:id="12" w:name="_Toc440821090"/>
+      <w:bookmarkStart w:id="22" w:name="_Toc440824652"/>
       <w:r>
         <w:lastRenderedPageBreak/>
         <w:t>Appendix C – Team Contract</w:t>
       </w:r>
-      <w:bookmarkEnd w:id="12"/>
-    </w:p>
-    <w:p>
-      <w:r>
-        <w:t>Content</w:t>
-      </w:r>
-    </w:p>
-    <w:p>
-      <w:r>
-        <w:br w:type="page"/>
-      </w:r>
-    </w:p>
-    <w:p>
-      <w:pPr>
-        <w:pStyle w:val="Heading1"/>
-      </w:pPr>
-      <w:bookmarkStart w:id="13" w:name="_Toc440821091"/>
-      <w:r>
-        <w:lastRenderedPageBreak/>
-        <w:t>Standards and Conventions</w:t>
-      </w:r>
-      <w:bookmarkEnd w:id="13"/>
-    </w:p>
-    <w:p>
-      <w:pPr>
-        <w:pStyle w:val="TOCHeading"/>
-        <w:rPr>
-          <w:u w:val="single"/>
-        </w:rPr>
-      </w:pPr>
-      <w:r>
-        <w:rPr>
-          <w:u w:val="single"/>
-        </w:rPr>
-        <w:t>Storage Units</w:t>
-      </w:r>
-    </w:p>
-    <w:p>
-      <w:pPr>
-        <w:ind w:left="720"/>
-      </w:pPr>
-      <w:r>
-        <w:t>During development the project will be stored on Git, with local copies of the repository on each team member’s development computers.</w:t>
-      </w:r>
-    </w:p>
-    <w:p>
-      <w:pPr>
-        <w:ind w:left="720"/>
-      </w:pPr>
-      <w:r>
-        <w:t xml:space="preserve">When running in production the server side code will being running on some form of server and the client level programs will be downloaded from the server and run on </w:t>
-      </w:r>
-      <w:r>
-        <w:t>client’s</w:t>
-      </w:r>
-      <w:r>
-        <w:t xml:space="preserve"> persona</w:t>
-      </w:r>
-      <w:bookmarkStart w:id="14" w:name="_GoBack"/>
-      <w:bookmarkEnd w:id="14"/>
-      <w:r>
-        <w:t>l machines.</w:t>
-      </w:r>
-    </w:p>
-    <w:p>
-      <w:pPr>
-        <w:pStyle w:val="TOCHeading"/>
-        <w:rPr>
-          <w:u w:val="single"/>
-        </w:rPr>
-      </w:pPr>
-      <w:r>
-        <w:rPr>
-          <w:u w:val="single"/>
-        </w:rPr>
-        <w:t xml:space="preserve">Executable and Source Code </w:t>
-      </w:r>
-      <w:r>
-        <w:rPr>
-          <w:u w:val="single"/>
-        </w:rPr>
-        <w:t>File Naming</w:t>
-      </w:r>
-    </w:p>
-    <w:p>
-      <w:pPr>
-        <w:ind w:left="720"/>
-      </w:pPr>
-      <w:r>
-        <w:t>Source code file names should be relevant to the files purpose and should follow the naming format guidelines of the language being used. If no naming guideline exists for the selected language files will be named using Pascal Case.</w:t>
-      </w:r>
-    </w:p>
-    <w:p>
-      <w:pPr>
-        <w:ind w:left="720"/>
-      </w:pPr>
-      <w:r>
-        <w:t>Executable files should be named something relevant to what they do using Pascal Case. If the executable is for a compiled version of a program it should be given that programs name and contain a space between any words in it.</w:t>
-      </w:r>
-    </w:p>
-    <w:p>
-      <w:pPr>
-        <w:pStyle w:val="TOCHeading"/>
-        <w:rPr>
-          <w:u w:val="single"/>
-        </w:rPr>
-      </w:pPr>
-      <w:r>
-        <w:rPr>
-          <w:u w:val="single"/>
-        </w:rPr>
-        <w:t>Source Code Header Documentation</w:t>
-      </w:r>
-    </w:p>
-    <w:p>
-      <w:pPr>
-        <w:ind w:left="720"/>
-      </w:pPr>
-      <w:r>
-        <w:t>All source code files should have a header that contains the name of the file, the creator’s name, date created, date last edited and brief description of the file and its purpose.</w:t>
-      </w:r>
-    </w:p>
-    <w:p>
-      <w:pPr>
-        <w:ind w:left="720"/>
-      </w:pPr>
-      <w:r>
-        <w:t>The following is an example of a source code header:</w:t>
-      </w:r>
-    </w:p>
-    <w:p>
-      <w:pPr>
-        <w:spacing w:line="240" w:lineRule="auto"/>
-        <w:ind w:left="1440"/>
-        <w:rPr>
-          <w:sz w:val="20"/>
-        </w:rPr>
-      </w:pPr>
-      <w:r>
-        <w:rPr>
-          <w:sz w:val="20"/>
-        </w:rPr>
-        <w:t>/*</w:t>
-      </w:r>
-    </w:p>
-    <w:p>
-      <w:pPr>
-        <w:spacing w:line="240" w:lineRule="auto"/>
-        <w:ind w:left="1440"/>
-        <w:rPr>
-          <w:sz w:val="20"/>
-        </w:rPr>
-      </w:pPr>
-      <w:r>
-        <w:rPr>
-          <w:sz w:val="20"/>
-        </w:rPr>
-        <w:t xml:space="preserve"> </w:t>
-      </w:r>
-      <w:r>
-        <w:rPr>
-          <w:sz w:val="20"/>
-        </w:rPr>
-        <w:t>* date.c</w:t>
-      </w:r>
-    </w:p>
-    <w:p>
-      <w:pPr>
-        <w:spacing w:line="240" w:lineRule="auto"/>
-        <w:ind w:left="1440"/>
-        <w:rPr>
-          <w:sz w:val="20"/>
-        </w:rPr>
-      </w:pPr>
-      <w:r>
-        <w:rPr>
-          <w:sz w:val="20"/>
-        </w:rPr>
-        <w:t xml:space="preserve"> </w:t>
-      </w:r>
-      <w:r>
-        <w:rPr>
-          <w:sz w:val="20"/>
-        </w:rPr>
-        <w:t>* Author: Yuri Gagarin</w:t>
-      </w:r>
-    </w:p>
-    <w:p>
-      <w:pPr>
-        <w:spacing w:line="240" w:lineRule="auto"/>
-        <w:ind w:left="1440"/>
-        <w:rPr>
-          <w:sz w:val="20"/>
-        </w:rPr>
-      </w:pPr>
-      <w:r>
-        <w:rPr>
-          <w:sz w:val="20"/>
-        </w:rPr>
-        <w:t xml:space="preserve"> </w:t>
-      </w:r>
-      <w:r>
-        <w:rPr>
-          <w:sz w:val="20"/>
-        </w:rPr>
-        <w:t>* Created: Dec 21, 1991</w:t>
-      </w:r>
-    </w:p>
-    <w:p>
-      <w:pPr>
-        <w:spacing w:line="240" w:lineRule="auto"/>
-        <w:ind w:left="1440"/>
-        <w:rPr>
-          <w:sz w:val="20"/>
-        </w:rPr>
-      </w:pPr>
-      <w:r>
-        <w:rPr>
-          <w:sz w:val="20"/>
-        </w:rPr>
-        <w:t xml:space="preserve"> </w:t>
-      </w:r>
-      <w:r>
-        <w:rPr>
-          <w:sz w:val="20"/>
-        </w:rPr>
-        <w:t>* Last Edited: Jan 29, 1993</w:t>
-      </w:r>
-    </w:p>
-    <w:p>
-      <w:pPr>
-        <w:spacing w:line="240" w:lineRule="auto"/>
-        <w:ind w:left="1440"/>
-        <w:rPr>
-          <w:sz w:val="20"/>
-        </w:rPr>
-      </w:pPr>
-      <w:r>
-        <w:rPr>
-          <w:sz w:val="20"/>
-        </w:rPr>
-        <w:t xml:space="preserve"> </w:t>
-      </w:r>
-      <w:r>
-        <w:rPr>
-          <w:sz w:val="20"/>
-        </w:rPr>
-        <w:t>* This file is used to process and format dates within the program.</w:t>
-      </w:r>
-    </w:p>
-    <w:p>
-      <w:pPr>
-        <w:spacing w:line="240" w:lineRule="auto"/>
-        <w:ind w:left="1440"/>
-        <w:rPr>
-          <w:sz w:val="20"/>
-        </w:rPr>
-      </w:pPr>
-      <w:r>
-        <w:rPr>
-          <w:sz w:val="20"/>
-        </w:rPr>
-        <w:t xml:space="preserve"> </w:t>
-      </w:r>
-      <w:r>
-        <w:rPr>
-          <w:sz w:val="20"/>
-        </w:rPr>
-        <w:t>*/</w:t>
-      </w:r>
-    </w:p>
-    <w:p>
-      <w:pPr>
-        <w:pStyle w:val="TOCHeading"/>
-        <w:rPr>
-          <w:u w:val="single"/>
-        </w:rPr>
-      </w:pPr>
-      <w:r>
-        <w:rPr>
-          <w:u w:val="single"/>
-        </w:rPr>
-        <w:t>Source Code Version Control</w:t>
-      </w:r>
-    </w:p>
-    <w:p>
-      <w:pPr>
-        <w:ind w:left="720"/>
-      </w:pPr>
-      <w:r>
-        <w:t>Source code will be controlled through the Git version control system. Each commit message will be a brief description of the changes made to the source.</w:t>
-      </w:r>
-    </w:p>
-    <w:p>
-      <w:pPr>
-        <w:ind w:left="720"/>
-      </w:pPr>
-      <w:r>
-        <w:t>The master branch should always contain a working copy of the program(s), while code being actively edited should be in separate branches until completed.</w:t>
-      </w:r>
-    </w:p>
-    <w:p>
-      <w:pPr>
-        <w:pStyle w:val="TOCHeading"/>
-        <w:rPr>
-          <w:u w:val="single"/>
-        </w:rPr>
-      </w:pPr>
-      <w:r>
-        <w:rPr>
-          <w:u w:val="single"/>
-        </w:rPr>
-        <w:lastRenderedPageBreak/>
-        <w:t>Database and Table Naming</w:t>
-      </w:r>
-    </w:p>
-    <w:p>
-      <w:pPr>
-        <w:ind w:left="720"/>
-      </w:pPr>
-      <w:r>
-        <w:t>Naming for databases should following the following naming conventions:</w:t>
-      </w:r>
+      <w:bookmarkEnd w:id="22"/>
+    </w:p>
+    <w:p>
+      <w:pPr>
+        <w:pStyle w:val="Heading2"/>
+      </w:pPr>
+      <w:bookmarkStart w:id="23" w:name="_Toc440824653"/>
+      <w:r>
+        <w:t>Code of Conduct</w:t>
+      </w:r>
+      <w:bookmarkEnd w:id="23"/>
+    </w:p>
+    <w:p>
+      <w:pPr>
+        <w:spacing w:line="480" w:lineRule="auto"/>
+      </w:pPr>
+      <w:r>
+        <w:t>All members of the team are expected to follow the following code of conduct throughout the course of the project.</w:t>
+      </w:r>
+    </w:p>
+    <w:p>
+      <w:pPr>
+        <w:pStyle w:val="Heading2"/>
+      </w:pPr>
+      <w:bookmarkStart w:id="24" w:name="_Toc440824654"/>
+      <w:r>
+        <w:t>Participation</w:t>
+      </w:r>
+      <w:bookmarkEnd w:id="24"/>
     </w:p>
     <w:p>
       <w:pPr>
         <w:pStyle w:val="ListParagraph"/>
         <w:numPr>
           <w:ilvl w:val="0"/>
-          <w:numId w:val="5"/>
+          <w:numId w:val="10"/>
         </w:numPr>
-        <w:rPr>
-          <w:u w:val="single"/>
-        </w:rPr>
-      </w:pPr>
-      <w:r>
-        <w:rPr>
-          <w:u w:val="single"/>
-        </w:rPr>
-        <w:t>Database Names:</w:t>
-      </w:r>
-      <w:r>
-        <w:t xml:space="preserve"> Pascal Case</w:t>
+      </w:pPr>
+      <w:r>
+        <w:t>We will complete our work to the best of our ability.</w:t>
       </w:r>
     </w:p>
     <w:p>
@@ -3084,20 +4240,11 @@
         <w:pStyle w:val="ListParagraph"/>
         <w:numPr>
           <w:ilvl w:val="0"/>
-          <w:numId w:val="5"/>
+          <w:numId w:val="10"/>
         </w:numPr>
-        <w:rPr>
-          <w:u w:val="single"/>
-        </w:rPr>
-      </w:pPr>
-      <w:r>
-        <w:rPr>
-          <w:u w:val="single"/>
-        </w:rPr>
-        <w:t>Table Names:</w:t>
-      </w:r>
-      <w:r>
-        <w:t xml:space="preserve"> Camel Case</w:t>
+      </w:pPr>
+      <w:r>
+        <w:t>We will not procrastinate in completing our assigned tasks.</w:t>
       </w:r>
     </w:p>
     <w:p>
@@ -3105,87 +4252,558 @@
         <w:pStyle w:val="ListParagraph"/>
         <w:numPr>
           <w:ilvl w:val="0"/>
-          <w:numId w:val="5"/>
+          <w:numId w:val="10"/>
         </w:numPr>
-        <w:rPr>
-          <w:u w:val="single"/>
-        </w:rPr>
-      </w:pPr>
-      <w:r>
-        <w:rPr>
-          <w:u w:val="single"/>
-        </w:rPr>
-        <w:t>Column Names:</w:t>
-      </w:r>
-      <w:r>
-        <w:t xml:space="preserve"> </w:t>
-      </w:r>
-      <w:r>
-        <w:t>Snake Case</w:t>
-      </w:r>
-    </w:p>
-    <w:p>
-      <w:pPr>
-        <w:pStyle w:val="TOCHeading"/>
-        <w:rPr>
-          <w:u w:val="single"/>
-        </w:rPr>
-      </w:pPr>
-      <w:r>
-        <w:rPr>
-          <w:u w:val="single"/>
-        </w:rPr>
-        <w:t>Variable, Function and Class Naming</w:t>
-      </w:r>
-    </w:p>
-    <w:p>
-      <w:pPr>
-        <w:ind w:left="720"/>
-      </w:pPr>
-      <w:r>
-        <w:t>Variable, function and class names should follow the general style guidelines set forth by the language being used. For example when using Python one should use PEP8, or when using C# one should use Microsoft’s style guidelines.</w:t>
-      </w:r>
-    </w:p>
-    <w:p>
-      <w:pPr>
-        <w:ind w:left="720"/>
-      </w:pPr>
-      <w:r>
-        <w:t>If no common guideline exists for a language, the team will meet before doing any work in that language and document their own guidelines to follow.</w:t>
-      </w:r>
-    </w:p>
-    <w:p>
-      <w:pPr>
-        <w:pStyle w:val="TOCHeading"/>
-        <w:rPr>
-          <w:u w:val="single"/>
-        </w:rPr>
-      </w:pPr>
-      <w:r>
-        <w:rPr>
-          <w:u w:val="single"/>
-        </w:rPr>
-        <w:t>Document Naming</w:t>
-      </w:r>
-    </w:p>
-    <w:p>
-      <w:pPr>
-        <w:ind w:left="720"/>
-      </w:pPr>
-      <w:r>
-        <w:t xml:space="preserve">Documents should be named the same as the document title, or in cases without a title something relevant to the contents of the document. Names should be written using capital letters on words with spaces between each word in their name </w:t>
-      </w:r>
-      <w:r>
-        <w:rPr>
-          <w:i/>
-        </w:rPr>
-        <w:t>(ex. “A Long File.txt”)</w:t>
-      </w:r>
-      <w:r>
-        <w:t>.</w:t>
-      </w:r>
-    </w:p>
-    <w:p/>
+      </w:pPr>
+      <w:r>
+        <w:t>We will make our best effort to cooperate with other team members.</w:t>
+      </w:r>
+    </w:p>
+    <w:p>
+      <w:pPr>
+        <w:pStyle w:val="ListParagraph"/>
+        <w:numPr>
+          <w:ilvl w:val="0"/>
+          <w:numId w:val="10"/>
+        </w:numPr>
+      </w:pPr>
+      <w:r>
+        <w:t>We will take responsibility for our own work and…….</w:t>
+      </w:r>
+    </w:p>
+    <w:p>
+      <w:pPr>
+        <w:pStyle w:val="Heading2"/>
+      </w:pPr>
+      <w:bookmarkStart w:id="25" w:name="_Toc440824655"/>
+      <w:r>
+        <w:t>Communication</w:t>
+      </w:r>
+      <w:bookmarkEnd w:id="25"/>
+    </w:p>
+    <w:p>
+      <w:pPr>
+        <w:pStyle w:val="ListParagraph"/>
+        <w:numPr>
+          <w:ilvl w:val="0"/>
+          <w:numId w:val="7"/>
+        </w:numPr>
+      </w:pPr>
+      <w:r>
+        <w:t>We will use Slack for team communication.</w:t>
+      </w:r>
+    </w:p>
+    <w:p>
+      <w:pPr>
+        <w:pStyle w:val="ListParagraph"/>
+        <w:numPr>
+          <w:ilvl w:val="0"/>
+          <w:numId w:val="7"/>
+        </w:numPr>
+      </w:pPr>
+      <w:r>
+        <w:t>We will frequently communicate or progress to other team members.</w:t>
+      </w:r>
+    </w:p>
+    <w:p>
+      <w:pPr>
+        <w:pStyle w:val="ListParagraph"/>
+        <w:numPr>
+          <w:ilvl w:val="0"/>
+          <w:numId w:val="7"/>
+        </w:numPr>
+      </w:pPr>
+      <w:r>
+        <w:t>We will store our work in a Git repository so it’s easily available to all team members and backed up on all members computers.</w:t>
+      </w:r>
+    </w:p>
+    <w:p>
+      <w:pPr>
+        <w:pStyle w:val="Heading2"/>
+      </w:pPr>
+      <w:bookmarkStart w:id="26" w:name="_Toc440824656"/>
+      <w:r>
+        <w:t>Problem Solving</w:t>
+      </w:r>
+      <w:bookmarkEnd w:id="26"/>
+    </w:p>
+    <w:p>
+      <w:pPr>
+        <w:pStyle w:val="ListParagraph"/>
+        <w:numPr>
+          <w:ilvl w:val="0"/>
+          <w:numId w:val="9"/>
+        </w:numPr>
+      </w:pPr>
+      <w:r>
+        <w:t>We will work with each other to find solutions to our problems.</w:t>
+      </w:r>
+    </w:p>
+    <w:p>
+      <w:pPr>
+        <w:pStyle w:val="ListParagraph"/>
+        <w:numPr>
+          <w:ilvl w:val="0"/>
+          <w:numId w:val="9"/>
+        </w:numPr>
+      </w:pPr>
+      <w:r>
+        <w:t>We will seek outside help and advice if we cannot find a solution to a problem.</w:t>
+      </w:r>
+    </w:p>
+    <w:p>
+      <w:pPr>
+        <w:pStyle w:val="ListParagraph"/>
+        <w:numPr>
+          <w:ilvl w:val="0"/>
+          <w:numId w:val="9"/>
+        </w:numPr>
+      </w:pPr>
+      <w:r>
+        <w:t>We will ask for the opinions of other group members if we are unsure of something.</w:t>
+      </w:r>
+    </w:p>
+    <w:p>
+      <w:pPr>
+        <w:pStyle w:val="Heading2"/>
+      </w:pPr>
+      <w:bookmarkStart w:id="27" w:name="_Toc440824657"/>
+      <w:r>
+        <w:t>Technical Guidelines</w:t>
+      </w:r>
+      <w:bookmarkEnd w:id="27"/>
+    </w:p>
+    <w:p>
+      <w:pPr>
+        <w:pStyle w:val="ListParagraph"/>
+        <w:numPr>
+          <w:ilvl w:val="0"/>
+          <w:numId w:val="6"/>
+        </w:numPr>
+      </w:pPr>
+      <w:r>
+        <w:t>We will use Microsoft Visio for creating all UML diagrams.</w:t>
+      </w:r>
+    </w:p>
+    <w:p>
+      <w:pPr>
+        <w:pStyle w:val="ListParagraph"/>
+        <w:numPr>
+          <w:ilvl w:val="0"/>
+          <w:numId w:val="6"/>
+        </w:numPr>
+      </w:pPr>
+      <w:r>
+        <w:t>We will used Microsoft Word for all analysis and design documents.</w:t>
+      </w:r>
+    </w:p>
+    <w:p>
+      <w:pPr>
+        <w:pStyle w:val="ListParagraph"/>
+        <w:numPr>
+          <w:ilvl w:val="0"/>
+          <w:numId w:val="6"/>
+        </w:numPr>
+      </w:pPr>
+      <w:r>
+        <w:t>We will use Git for version control.</w:t>
+      </w:r>
+    </w:p>
+    <w:p>
+      <w:pPr>
+        <w:pStyle w:val="ListParagraph"/>
+        <w:numPr>
+          <w:ilvl w:val="0"/>
+          <w:numId w:val="6"/>
+        </w:numPr>
+      </w:pPr>
+      <w:r>
+        <w:t>We will use Github for hosting our code repositories.</w:t>
+      </w:r>
+    </w:p>
+    <w:p>
+      <w:pPr>
+        <w:pStyle w:val="ListParagraph"/>
+        <w:numPr>
+          <w:ilvl w:val="0"/>
+          <w:numId w:val="6"/>
+        </w:numPr>
+      </w:pPr>
+      <w:r>
+        <w:t>We will meet and decide what IDEs to use as we chose what programming languages to use.</w:t>
+      </w:r>
+    </w:p>
+    <w:p>
+      <w:pPr>
+        <w:pStyle w:val="ListParagraph"/>
+        <w:numPr>
+          <w:ilvl w:val="0"/>
+          <w:numId w:val="6"/>
+        </w:numPr>
+      </w:pPr>
+      <w:r>
+        <w:t>We will chose stable, well supported code libraries over new, experimental or poorly supported ones.</w:t>
+      </w:r>
+    </w:p>
+    <w:p>
+      <w:pPr>
+        <w:pStyle w:val="Heading2"/>
+      </w:pPr>
+      <w:bookmarkStart w:id="28" w:name="_Toc440824658"/>
+      <w:r>
+        <w:t>Meeting Guidelines</w:t>
+      </w:r>
+      <w:bookmarkEnd w:id="28"/>
+    </w:p>
+    <w:p>
+      <w:pPr>
+        <w:pStyle w:val="ListParagraph"/>
+        <w:numPr>
+          <w:ilvl w:val="0"/>
+          <w:numId w:val="8"/>
+        </w:numPr>
+      </w:pPr>
+      <w:r>
+        <w:t>We will hold one casual meeting daily.</w:t>
+      </w:r>
+    </w:p>
+    <w:p>
+      <w:pPr>
+        <w:pStyle w:val="ListParagraph"/>
+        <w:numPr>
+          <w:ilvl w:val="0"/>
+          <w:numId w:val="8"/>
+        </w:numPr>
+      </w:pPr>
+      <w:r>
+        <w:t>We will meet in Room 70 or 78, depending upon which is available.</w:t>
+      </w:r>
+    </w:p>
+    <w:p>
+      <w:pPr>
+        <w:pStyle w:val="ListParagraph"/>
+        <w:numPr>
+          <w:ilvl w:val="0"/>
+          <w:numId w:val="8"/>
+        </w:numPr>
+      </w:pPr>
+      <w:r>
+        <w:t>We will provide at least one day notice for any formal meetings.</w:t>
+      </w:r>
+    </w:p>
+    <w:p>
+      <w:pPr>
+        <w:pStyle w:val="ListParagraph"/>
+        <w:numPr>
+          <w:ilvl w:val="0"/>
+          <w:numId w:val="8"/>
+        </w:numPr>
+      </w:pPr>
+      <w:r>
+        <w:t>We will we schedule times to meet with Gerald as needed.</w:t>
+      </w:r>
+    </w:p>
+    <w:p>
+      <w:pPr>
+        <w:pStyle w:val="ListParagraph"/>
+        <w:numPr>
+          <w:ilvl w:val="0"/>
+          <w:numId w:val="8"/>
+        </w:numPr>
+      </w:pPr>
+      <w:r>
+        <w:t>We will alert others if we are not going to be present.</w:t>
+      </w:r>
+    </w:p>
+    <w:p>
+      <w:pPr>
+        <w:spacing w:line="480" w:lineRule="auto"/>
+      </w:pPr>
+      <w:r>
+        <w:lastRenderedPageBreak/>
+        <w:t>Signing this document signifies that you have read and agree with the above code of conduct and will follow it during the duration of this project.</w:t>
+      </w:r>
+    </w:p>
+    <w:tbl>
+      <w:tblPr>
+        <w:tblStyle w:val="TableGrid"/>
+        <w:tblW w:w="0" w:type="auto"/>
+        <w:tblBorders>
+          <w:top w:val="none" w:sz="0" w:space="0" w:color="auto"/>
+          <w:left w:val="none" w:sz="0" w:space="0" w:color="auto"/>
+          <w:bottom w:val="none" w:sz="0" w:space="0" w:color="auto"/>
+          <w:right w:val="none" w:sz="0" w:space="0" w:color="auto"/>
+          <w:insideH w:val="none" w:sz="0" w:space="0" w:color="auto"/>
+          <w:insideV w:val="none" w:sz="0" w:space="0" w:color="auto"/>
+        </w:tblBorders>
+        <w:tblLook w:val="04A0" w:firstRow="1" w:lastRow="0" w:firstColumn="1" w:lastColumn="0" w:noHBand="0" w:noVBand="1"/>
+      </w:tblPr>
+      <w:tblGrid>
+        <w:gridCol w:w="5807"/>
+        <w:gridCol w:w="284"/>
+        <w:gridCol w:w="3259"/>
+      </w:tblGrid>
+      <w:tr>
+        <w:tc>
+          <w:tcPr>
+            <w:tcW w:w="5807" w:type="dxa"/>
+          </w:tcPr>
+          <w:p>
+            <w:pPr>
+              <w:pBdr>
+                <w:bottom w:val="single" w:sz="12" w:space="1" w:color="auto"/>
+              </w:pBdr>
+            </w:pPr>
+          </w:p>
+          <w:p>
+            <w:r>
+              <w:t>Connor Oliver</w:t>
+            </w:r>
+          </w:p>
+          <w:p>
+            <w:r>
+              <w:t>Project Manager</w:t>
+            </w:r>
+          </w:p>
+        </w:tc>
+        <w:tc>
+          <w:tcPr>
+            <w:tcW w:w="284" w:type="dxa"/>
+          </w:tcPr>
+          <w:p/>
+        </w:tc>
+        <w:tc>
+          <w:tcPr>
+            <w:tcW w:w="3259" w:type="dxa"/>
+          </w:tcPr>
+          <w:p>
+            <w:pPr>
+              <w:pBdr>
+                <w:bottom w:val="single" w:sz="12" w:space="1" w:color="auto"/>
+              </w:pBdr>
+            </w:pPr>
+          </w:p>
+          <w:p>
+            <w:pPr>
+              <w:jc w:val="right"/>
+            </w:pPr>
+            <w:r>
+              <w:t>Date</w:t>
+            </w:r>
+          </w:p>
+        </w:tc>
+      </w:tr>
+      <w:tr>
+        <w:tc>
+          <w:tcPr>
+            <w:tcW w:w="5807" w:type="dxa"/>
+          </w:tcPr>
+          <w:p>
+            <w:pPr>
+              <w:pBdr>
+                <w:bottom w:val="single" w:sz="12" w:space="1" w:color="auto"/>
+              </w:pBdr>
+            </w:pPr>
+          </w:p>
+          <w:p>
+            <w:r>
+              <w:t>Jordon Campbell</w:t>
+            </w:r>
+          </w:p>
+          <w:p>
+            <w:r>
+              <w:t>TBD</w:t>
+            </w:r>
+          </w:p>
+        </w:tc>
+        <w:tc>
+          <w:tcPr>
+            <w:tcW w:w="284" w:type="dxa"/>
+          </w:tcPr>
+          <w:p/>
+        </w:tc>
+        <w:tc>
+          <w:tcPr>
+            <w:tcW w:w="3259" w:type="dxa"/>
+          </w:tcPr>
+          <w:p>
+            <w:pPr>
+              <w:pBdr>
+                <w:bottom w:val="single" w:sz="12" w:space="1" w:color="auto"/>
+              </w:pBdr>
+            </w:pPr>
+          </w:p>
+          <w:p>
+            <w:pPr>
+              <w:jc w:val="right"/>
+            </w:pPr>
+            <w:r>
+              <w:t>Date</w:t>
+            </w:r>
+          </w:p>
+        </w:tc>
+      </w:tr>
+      <w:tr>
+        <w:tblPrEx>
+          <w:tblBorders>
+            <w:top w:val="single" w:sz="4" w:space="0" w:color="auto"/>
+            <w:left w:val="single" w:sz="4" w:space="0" w:color="auto"/>
+            <w:bottom w:val="single" w:sz="4" w:space="0" w:color="auto"/>
+            <w:right w:val="single" w:sz="4" w:space="0" w:color="auto"/>
+            <w:insideH w:val="single" w:sz="4" w:space="0" w:color="auto"/>
+            <w:insideV w:val="single" w:sz="4" w:space="0" w:color="auto"/>
+          </w:tblBorders>
+        </w:tblPrEx>
+        <w:tc>
+          <w:tcPr>
+            <w:tcW w:w="5807" w:type="dxa"/>
+            <w:tcBorders>
+              <w:top w:val="nil"/>
+              <w:left w:val="nil"/>
+              <w:bottom w:val="nil"/>
+              <w:right w:val="nil"/>
+            </w:tcBorders>
+          </w:tcPr>
+          <w:p>
+            <w:pPr>
+              <w:pBdr>
+                <w:bottom w:val="single" w:sz="12" w:space="1" w:color="auto"/>
+              </w:pBdr>
+            </w:pPr>
+          </w:p>
+          <w:p>
+            <w:r>
+              <w:t>Anson Carmody</w:t>
+            </w:r>
+          </w:p>
+          <w:p>
+            <w:r>
+              <w:t>TDB</w:t>
+            </w:r>
+          </w:p>
+        </w:tc>
+        <w:tc>
+          <w:tcPr>
+            <w:tcW w:w="284" w:type="dxa"/>
+            <w:tcBorders>
+              <w:top w:val="nil"/>
+              <w:left w:val="nil"/>
+              <w:bottom w:val="nil"/>
+              <w:right w:val="nil"/>
+            </w:tcBorders>
+          </w:tcPr>
+          <w:p/>
+        </w:tc>
+        <w:tc>
+          <w:tcPr>
+            <w:tcW w:w="3259" w:type="dxa"/>
+            <w:tcBorders>
+              <w:top w:val="nil"/>
+              <w:left w:val="nil"/>
+              <w:bottom w:val="nil"/>
+              <w:right w:val="nil"/>
+            </w:tcBorders>
+          </w:tcPr>
+          <w:p>
+            <w:pPr>
+              <w:pBdr>
+                <w:bottom w:val="single" w:sz="12" w:space="1" w:color="auto"/>
+              </w:pBdr>
+            </w:pPr>
+          </w:p>
+          <w:p>
+            <w:pPr>
+              <w:jc w:val="right"/>
+            </w:pPr>
+            <w:r>
+              <w:t>Date</w:t>
+            </w:r>
+          </w:p>
+        </w:tc>
+      </w:tr>
+      <w:tr>
+        <w:tblPrEx>
+          <w:tblBorders>
+            <w:top w:val="single" w:sz="4" w:space="0" w:color="auto"/>
+            <w:left w:val="single" w:sz="4" w:space="0" w:color="auto"/>
+            <w:bottom w:val="single" w:sz="4" w:space="0" w:color="auto"/>
+            <w:right w:val="single" w:sz="4" w:space="0" w:color="auto"/>
+            <w:insideH w:val="single" w:sz="4" w:space="0" w:color="auto"/>
+            <w:insideV w:val="single" w:sz="4" w:space="0" w:color="auto"/>
+          </w:tblBorders>
+        </w:tblPrEx>
+        <w:tc>
+          <w:tcPr>
+            <w:tcW w:w="5807" w:type="dxa"/>
+            <w:tcBorders>
+              <w:top w:val="nil"/>
+              <w:left w:val="nil"/>
+              <w:bottom w:val="nil"/>
+              <w:right w:val="nil"/>
+            </w:tcBorders>
+          </w:tcPr>
+          <w:p>
+            <w:pPr>
+              <w:pBdr>
+                <w:bottom w:val="single" w:sz="12" w:space="1" w:color="auto"/>
+              </w:pBdr>
+            </w:pPr>
+          </w:p>
+          <w:p>
+            <w:r>
+              <w:t>David Campbell</w:t>
+            </w:r>
+          </w:p>
+          <w:p>
+            <w:r>
+              <w:t>TDB</w:t>
+            </w:r>
+          </w:p>
+        </w:tc>
+        <w:tc>
+          <w:tcPr>
+            <w:tcW w:w="284" w:type="dxa"/>
+            <w:tcBorders>
+              <w:top w:val="nil"/>
+              <w:left w:val="nil"/>
+              <w:bottom w:val="nil"/>
+              <w:right w:val="nil"/>
+            </w:tcBorders>
+          </w:tcPr>
+          <w:p/>
+        </w:tc>
+        <w:tc>
+          <w:tcPr>
+            <w:tcW w:w="3259" w:type="dxa"/>
+            <w:tcBorders>
+              <w:top w:val="nil"/>
+              <w:left w:val="nil"/>
+              <w:bottom w:val="nil"/>
+              <w:right w:val="nil"/>
+            </w:tcBorders>
+          </w:tcPr>
+          <w:p>
+            <w:pPr>
+              <w:pBdr>
+                <w:bottom w:val="single" w:sz="12" w:space="1" w:color="auto"/>
+              </w:pBdr>
+            </w:pPr>
+          </w:p>
+          <w:p>
+            <w:pPr>
+              <w:jc w:val="right"/>
+            </w:pPr>
+            <w:r>
+              <w:t>Date</w:t>
+            </w:r>
+          </w:p>
+        </w:tc>
+      </w:tr>
+    </w:tbl>
+    <w:p>
+      <w:bookmarkStart w:id="29" w:name="_GoBack"/>
+      <w:bookmarkEnd w:id="29"/>
+    </w:p>
     <w:sectPr>
       <w:headerReference w:type="default" r:id="rId14"/>
       <w:footerReference w:type="default" r:id="rId15"/>
@@ -3264,7 +4882,7 @@
         <w:noProof/>
         <w:color w:val="5B9BD5" w:themeColor="accent1"/>
       </w:rPr>
-      <w:t>14</w:t>
+      <w:t>15</w:t>
     </w:r>
     <w:r>
       <w:rPr>
@@ -3301,7 +4919,7 @@
         <w:noProof/>
         <w:color w:val="5B9BD5" w:themeColor="accent1"/>
       </w:rPr>
-      <w:t>14</w:t>
+      <w:t>15</w:t>
     </w:r>
     <w:r>
       <w:rPr>
@@ -3373,6 +4991,119 @@
 <file path=word/numbering.xml><?xml version="1.0" encoding="utf-8"?>
 <w:numbering xmlns:wpc="http://schemas.microsoft.com/office/word/2010/wordprocessingCanvas" xmlns:mc="http://schemas.openxmlformats.org/markup-compatibility/2006" xmlns:o="urn:schemas-microsoft-com:office:office" xmlns:r="http://schemas.openxmlformats.org/officeDocument/2006/relationships" xmlns:m="http://schemas.openxmlformats.org/officeDocument/2006/math" xmlns:v="urn:schemas-microsoft-com:vml" xmlns:wp14="http://schemas.microsoft.com/office/word/2010/wordprocessingDrawing" xmlns:wp="http://schemas.openxmlformats.org/drawingml/2006/wordprocessingDrawing" xmlns:w10="urn:schemas-microsoft-com:office:word" xmlns:w="http://schemas.openxmlformats.org/wordprocessingml/2006/main" xmlns:w14="http://schemas.microsoft.com/office/word/2010/wordml" xmlns:w15="http://schemas.microsoft.com/office/word/2012/wordml" xmlns:wpg="http://schemas.microsoft.com/office/word/2010/wordprocessingGroup" xmlns:wpi="http://schemas.microsoft.com/office/word/2010/wordprocessingInk" xmlns:wne="http://schemas.microsoft.com/office/word/2006/wordml" xmlns:wps="http://schemas.microsoft.com/office/word/2010/wordprocessingShape" mc:Ignorable="w14 w15 wp14">
   <w:abstractNum w:abstractNumId="0" w15:restartNumberingAfterBreak="0">
+    <w:nsid w:val="06755B89"/>
+    <w:multiLevelType w:val="hybridMultilevel"/>
+    <w:tmpl w:val="BCAA7DAC"/>
+    <w:lvl w:ilvl="0" w:tplc="10090001">
+      <w:start w:val="1"/>
+      <w:numFmt w:val="bullet"/>
+      <w:lvlText w:val=""/>
+      <w:lvlJc w:val="left"/>
+      <w:pPr>
+        <w:ind w:left="720" w:hanging="360"/>
+      </w:pPr>
+      <w:rPr>
+        <w:rFonts w:ascii="Symbol" w:hAnsi="Symbol" w:hint="default"/>
+      </w:rPr>
+    </w:lvl>
+    <w:lvl w:ilvl="1" w:tplc="10090003" w:tentative="1">
+      <w:start w:val="1"/>
+      <w:numFmt w:val="bullet"/>
+      <w:lvlText w:val="o"/>
+      <w:lvlJc w:val="left"/>
+      <w:pPr>
+        <w:ind w:left="1440" w:hanging="360"/>
+      </w:pPr>
+      <w:rPr>
+        <w:rFonts w:ascii="Courier New" w:hAnsi="Courier New" w:cs="Courier New" w:hint="default"/>
+      </w:rPr>
+    </w:lvl>
+    <w:lvl w:ilvl="2" w:tplc="10090005" w:tentative="1">
+      <w:start w:val="1"/>
+      <w:numFmt w:val="bullet"/>
+      <w:lvlText w:val=""/>
+      <w:lvlJc w:val="left"/>
+      <w:pPr>
+        <w:ind w:left="2160" w:hanging="360"/>
+      </w:pPr>
+      <w:rPr>
+        <w:rFonts w:ascii="Wingdings" w:hAnsi="Wingdings" w:hint="default"/>
+      </w:rPr>
+    </w:lvl>
+    <w:lvl w:ilvl="3" w:tplc="10090001" w:tentative="1">
+      <w:start w:val="1"/>
+      <w:numFmt w:val="bullet"/>
+      <w:lvlText w:val=""/>
+      <w:lvlJc w:val="left"/>
+      <w:pPr>
+        <w:ind w:left="2880" w:hanging="360"/>
+      </w:pPr>
+      <w:rPr>
+        <w:rFonts w:ascii="Symbol" w:hAnsi="Symbol" w:hint="default"/>
+      </w:rPr>
+    </w:lvl>
+    <w:lvl w:ilvl="4" w:tplc="10090003" w:tentative="1">
+      <w:start w:val="1"/>
+      <w:numFmt w:val="bullet"/>
+      <w:lvlText w:val="o"/>
+      <w:lvlJc w:val="left"/>
+      <w:pPr>
+        <w:ind w:left="3600" w:hanging="360"/>
+      </w:pPr>
+      <w:rPr>
+        <w:rFonts w:ascii="Courier New" w:hAnsi="Courier New" w:cs="Courier New" w:hint="default"/>
+      </w:rPr>
+    </w:lvl>
+    <w:lvl w:ilvl="5" w:tplc="10090005" w:tentative="1">
+      <w:start w:val="1"/>
+      <w:numFmt w:val="bullet"/>
+      <w:lvlText w:val=""/>
+      <w:lvlJc w:val="left"/>
+      <w:pPr>
+        <w:ind w:left="4320" w:hanging="360"/>
+      </w:pPr>
+      <w:rPr>
+        <w:rFonts w:ascii="Wingdings" w:hAnsi="Wingdings" w:hint="default"/>
+      </w:rPr>
+    </w:lvl>
+    <w:lvl w:ilvl="6" w:tplc="10090001" w:tentative="1">
+      <w:start w:val="1"/>
+      <w:numFmt w:val="bullet"/>
+      <w:lvlText w:val=""/>
+      <w:lvlJc w:val="left"/>
+      <w:pPr>
+        <w:ind w:left="5040" w:hanging="360"/>
+      </w:pPr>
+      <w:rPr>
+        <w:rFonts w:ascii="Symbol" w:hAnsi="Symbol" w:hint="default"/>
+      </w:rPr>
+    </w:lvl>
+    <w:lvl w:ilvl="7" w:tplc="10090003" w:tentative="1">
+      <w:start w:val="1"/>
+      <w:numFmt w:val="bullet"/>
+      <w:lvlText w:val="o"/>
+      <w:lvlJc w:val="left"/>
+      <w:pPr>
+        <w:ind w:left="5760" w:hanging="360"/>
+      </w:pPr>
+      <w:rPr>
+        <w:rFonts w:ascii="Courier New" w:hAnsi="Courier New" w:cs="Courier New" w:hint="default"/>
+      </w:rPr>
+    </w:lvl>
+    <w:lvl w:ilvl="8" w:tplc="10090005" w:tentative="1">
+      <w:start w:val="1"/>
+      <w:numFmt w:val="bullet"/>
+      <w:lvlText w:val=""/>
+      <w:lvlJc w:val="left"/>
+      <w:pPr>
+        <w:ind w:left="6480" w:hanging="360"/>
+      </w:pPr>
+      <w:rPr>
+        <w:rFonts w:ascii="Wingdings" w:hAnsi="Wingdings" w:hint="default"/>
+      </w:rPr>
+    </w:lvl>
+  </w:abstractNum>
+  <w:abstractNum w:abstractNumId="1" w15:restartNumberingAfterBreak="0">
     <w:nsid w:val="0B003271"/>
     <w:multiLevelType w:val="hybridMultilevel"/>
     <w:tmpl w:val="8C2628BE"/>
@@ -3485,7 +5216,120 @@
       </w:rPr>
     </w:lvl>
   </w:abstractNum>
-  <w:abstractNum w:abstractNumId="1" w15:restartNumberingAfterBreak="0">
+  <w:abstractNum w:abstractNumId="2" w15:restartNumberingAfterBreak="0">
+    <w:nsid w:val="19A80285"/>
+    <w:multiLevelType w:val="hybridMultilevel"/>
+    <w:tmpl w:val="CCF2FD22"/>
+    <w:lvl w:ilvl="0" w:tplc="10090001">
+      <w:start w:val="1"/>
+      <w:numFmt w:val="bullet"/>
+      <w:lvlText w:val=""/>
+      <w:lvlJc w:val="left"/>
+      <w:pPr>
+        <w:ind w:left="720" w:hanging="360"/>
+      </w:pPr>
+      <w:rPr>
+        <w:rFonts w:ascii="Symbol" w:hAnsi="Symbol" w:hint="default"/>
+      </w:rPr>
+    </w:lvl>
+    <w:lvl w:ilvl="1" w:tplc="10090003" w:tentative="1">
+      <w:start w:val="1"/>
+      <w:numFmt w:val="bullet"/>
+      <w:lvlText w:val="o"/>
+      <w:lvlJc w:val="left"/>
+      <w:pPr>
+        <w:ind w:left="1440" w:hanging="360"/>
+      </w:pPr>
+      <w:rPr>
+        <w:rFonts w:ascii="Courier New" w:hAnsi="Courier New" w:cs="Courier New" w:hint="default"/>
+      </w:rPr>
+    </w:lvl>
+    <w:lvl w:ilvl="2" w:tplc="10090005" w:tentative="1">
+      <w:start w:val="1"/>
+      <w:numFmt w:val="bullet"/>
+      <w:lvlText w:val=""/>
+      <w:lvlJc w:val="left"/>
+      <w:pPr>
+        <w:ind w:left="2160" w:hanging="360"/>
+      </w:pPr>
+      <w:rPr>
+        <w:rFonts w:ascii="Wingdings" w:hAnsi="Wingdings" w:hint="default"/>
+      </w:rPr>
+    </w:lvl>
+    <w:lvl w:ilvl="3" w:tplc="10090001" w:tentative="1">
+      <w:start w:val="1"/>
+      <w:numFmt w:val="bullet"/>
+      <w:lvlText w:val=""/>
+      <w:lvlJc w:val="left"/>
+      <w:pPr>
+        <w:ind w:left="2880" w:hanging="360"/>
+      </w:pPr>
+      <w:rPr>
+        <w:rFonts w:ascii="Symbol" w:hAnsi="Symbol" w:hint="default"/>
+      </w:rPr>
+    </w:lvl>
+    <w:lvl w:ilvl="4" w:tplc="10090003" w:tentative="1">
+      <w:start w:val="1"/>
+      <w:numFmt w:val="bullet"/>
+      <w:lvlText w:val="o"/>
+      <w:lvlJc w:val="left"/>
+      <w:pPr>
+        <w:ind w:left="3600" w:hanging="360"/>
+      </w:pPr>
+      <w:rPr>
+        <w:rFonts w:ascii="Courier New" w:hAnsi="Courier New" w:cs="Courier New" w:hint="default"/>
+      </w:rPr>
+    </w:lvl>
+    <w:lvl w:ilvl="5" w:tplc="10090005" w:tentative="1">
+      <w:start w:val="1"/>
+      <w:numFmt w:val="bullet"/>
+      <w:lvlText w:val=""/>
+      <w:lvlJc w:val="left"/>
+      <w:pPr>
+        <w:ind w:left="4320" w:hanging="360"/>
+      </w:pPr>
+      <w:rPr>
+        <w:rFonts w:ascii="Wingdings" w:hAnsi="Wingdings" w:hint="default"/>
+      </w:rPr>
+    </w:lvl>
+    <w:lvl w:ilvl="6" w:tplc="10090001" w:tentative="1">
+      <w:start w:val="1"/>
+      <w:numFmt w:val="bullet"/>
+      <w:lvlText w:val=""/>
+      <w:lvlJc w:val="left"/>
+      <w:pPr>
+        <w:ind w:left="5040" w:hanging="360"/>
+      </w:pPr>
+      <w:rPr>
+        <w:rFonts w:ascii="Symbol" w:hAnsi="Symbol" w:hint="default"/>
+      </w:rPr>
+    </w:lvl>
+    <w:lvl w:ilvl="7" w:tplc="10090003" w:tentative="1">
+      <w:start w:val="1"/>
+      <w:numFmt w:val="bullet"/>
+      <w:lvlText w:val="o"/>
+      <w:lvlJc w:val="left"/>
+      <w:pPr>
+        <w:ind w:left="5760" w:hanging="360"/>
+      </w:pPr>
+      <w:rPr>
+        <w:rFonts w:ascii="Courier New" w:hAnsi="Courier New" w:cs="Courier New" w:hint="default"/>
+      </w:rPr>
+    </w:lvl>
+    <w:lvl w:ilvl="8" w:tplc="10090005" w:tentative="1">
+      <w:start w:val="1"/>
+      <w:numFmt w:val="bullet"/>
+      <w:lvlText w:val=""/>
+      <w:lvlJc w:val="left"/>
+      <w:pPr>
+        <w:ind w:left="6480" w:hanging="360"/>
+      </w:pPr>
+      <w:rPr>
+        <w:rFonts w:ascii="Wingdings" w:hAnsi="Wingdings" w:hint="default"/>
+      </w:rPr>
+    </w:lvl>
+  </w:abstractNum>
+  <w:abstractNum w:abstractNumId="3" w15:restartNumberingAfterBreak="0">
     <w:nsid w:val="2C863DBB"/>
     <w:multiLevelType w:val="hybridMultilevel"/>
     <w:tmpl w:val="97B0C8FE"/>
@@ -3574,7 +5418,7 @@
       </w:pPr>
     </w:lvl>
   </w:abstractNum>
-  <w:abstractNum w:abstractNumId="2" w15:restartNumberingAfterBreak="0">
+  <w:abstractNum w:abstractNumId="4" w15:restartNumberingAfterBreak="0">
     <w:nsid w:val="4F471E77"/>
     <w:multiLevelType w:val="hybridMultilevel"/>
     <w:tmpl w:val="DC02D910"/>
@@ -3663,7 +5507,233 @@
       </w:pPr>
     </w:lvl>
   </w:abstractNum>
-  <w:abstractNum w:abstractNumId="3" w15:restartNumberingAfterBreak="0">
+  <w:abstractNum w:abstractNumId="5" w15:restartNumberingAfterBreak="0">
+    <w:nsid w:val="56776ADE"/>
+    <w:multiLevelType w:val="hybridMultilevel"/>
+    <w:tmpl w:val="4230BD76"/>
+    <w:lvl w:ilvl="0" w:tplc="10090001">
+      <w:start w:val="1"/>
+      <w:numFmt w:val="bullet"/>
+      <w:lvlText w:val=""/>
+      <w:lvlJc w:val="left"/>
+      <w:pPr>
+        <w:ind w:left="720" w:hanging="360"/>
+      </w:pPr>
+      <w:rPr>
+        <w:rFonts w:ascii="Symbol" w:hAnsi="Symbol" w:hint="default"/>
+      </w:rPr>
+    </w:lvl>
+    <w:lvl w:ilvl="1" w:tplc="10090003" w:tentative="1">
+      <w:start w:val="1"/>
+      <w:numFmt w:val="bullet"/>
+      <w:lvlText w:val="o"/>
+      <w:lvlJc w:val="left"/>
+      <w:pPr>
+        <w:ind w:left="1440" w:hanging="360"/>
+      </w:pPr>
+      <w:rPr>
+        <w:rFonts w:ascii="Courier New" w:hAnsi="Courier New" w:cs="Courier New" w:hint="default"/>
+      </w:rPr>
+    </w:lvl>
+    <w:lvl w:ilvl="2" w:tplc="10090005" w:tentative="1">
+      <w:start w:val="1"/>
+      <w:numFmt w:val="bullet"/>
+      <w:lvlText w:val=""/>
+      <w:lvlJc w:val="left"/>
+      <w:pPr>
+        <w:ind w:left="2160" w:hanging="360"/>
+      </w:pPr>
+      <w:rPr>
+        <w:rFonts w:ascii="Wingdings" w:hAnsi="Wingdings" w:hint="default"/>
+      </w:rPr>
+    </w:lvl>
+    <w:lvl w:ilvl="3" w:tplc="10090001" w:tentative="1">
+      <w:start w:val="1"/>
+      <w:numFmt w:val="bullet"/>
+      <w:lvlText w:val=""/>
+      <w:lvlJc w:val="left"/>
+      <w:pPr>
+        <w:ind w:left="2880" w:hanging="360"/>
+      </w:pPr>
+      <w:rPr>
+        <w:rFonts w:ascii="Symbol" w:hAnsi="Symbol" w:hint="default"/>
+      </w:rPr>
+    </w:lvl>
+    <w:lvl w:ilvl="4" w:tplc="10090003" w:tentative="1">
+      <w:start w:val="1"/>
+      <w:numFmt w:val="bullet"/>
+      <w:lvlText w:val="o"/>
+      <w:lvlJc w:val="left"/>
+      <w:pPr>
+        <w:ind w:left="3600" w:hanging="360"/>
+      </w:pPr>
+      <w:rPr>
+        <w:rFonts w:ascii="Courier New" w:hAnsi="Courier New" w:cs="Courier New" w:hint="default"/>
+      </w:rPr>
+    </w:lvl>
+    <w:lvl w:ilvl="5" w:tplc="10090005" w:tentative="1">
+      <w:start w:val="1"/>
+      <w:numFmt w:val="bullet"/>
+      <w:lvlText w:val=""/>
+      <w:lvlJc w:val="left"/>
+      <w:pPr>
+        <w:ind w:left="4320" w:hanging="360"/>
+      </w:pPr>
+      <w:rPr>
+        <w:rFonts w:ascii="Wingdings" w:hAnsi="Wingdings" w:hint="default"/>
+      </w:rPr>
+    </w:lvl>
+    <w:lvl w:ilvl="6" w:tplc="10090001" w:tentative="1">
+      <w:start w:val="1"/>
+      <w:numFmt w:val="bullet"/>
+      <w:lvlText w:val=""/>
+      <w:lvlJc w:val="left"/>
+      <w:pPr>
+        <w:ind w:left="5040" w:hanging="360"/>
+      </w:pPr>
+      <w:rPr>
+        <w:rFonts w:ascii="Symbol" w:hAnsi="Symbol" w:hint="default"/>
+      </w:rPr>
+    </w:lvl>
+    <w:lvl w:ilvl="7" w:tplc="10090003" w:tentative="1">
+      <w:start w:val="1"/>
+      <w:numFmt w:val="bullet"/>
+      <w:lvlText w:val="o"/>
+      <w:lvlJc w:val="left"/>
+      <w:pPr>
+        <w:ind w:left="5760" w:hanging="360"/>
+      </w:pPr>
+      <w:rPr>
+        <w:rFonts w:ascii="Courier New" w:hAnsi="Courier New" w:cs="Courier New" w:hint="default"/>
+      </w:rPr>
+    </w:lvl>
+    <w:lvl w:ilvl="8" w:tplc="10090005" w:tentative="1">
+      <w:start w:val="1"/>
+      <w:numFmt w:val="bullet"/>
+      <w:lvlText w:val=""/>
+      <w:lvlJc w:val="left"/>
+      <w:pPr>
+        <w:ind w:left="6480" w:hanging="360"/>
+      </w:pPr>
+      <w:rPr>
+        <w:rFonts w:ascii="Wingdings" w:hAnsi="Wingdings" w:hint="default"/>
+      </w:rPr>
+    </w:lvl>
+  </w:abstractNum>
+  <w:abstractNum w:abstractNumId="6" w15:restartNumberingAfterBreak="0">
+    <w:nsid w:val="669F2EFA"/>
+    <w:multiLevelType w:val="hybridMultilevel"/>
+    <w:tmpl w:val="F28A570E"/>
+    <w:lvl w:ilvl="0" w:tplc="10090001">
+      <w:start w:val="1"/>
+      <w:numFmt w:val="bullet"/>
+      <w:lvlText w:val=""/>
+      <w:lvlJc w:val="left"/>
+      <w:pPr>
+        <w:ind w:left="720" w:hanging="360"/>
+      </w:pPr>
+      <w:rPr>
+        <w:rFonts w:ascii="Symbol" w:hAnsi="Symbol" w:hint="default"/>
+      </w:rPr>
+    </w:lvl>
+    <w:lvl w:ilvl="1" w:tplc="10090003" w:tentative="1">
+      <w:start w:val="1"/>
+      <w:numFmt w:val="bullet"/>
+      <w:lvlText w:val="o"/>
+      <w:lvlJc w:val="left"/>
+      <w:pPr>
+        <w:ind w:left="1440" w:hanging="360"/>
+      </w:pPr>
+      <w:rPr>
+        <w:rFonts w:ascii="Courier New" w:hAnsi="Courier New" w:cs="Courier New" w:hint="default"/>
+      </w:rPr>
+    </w:lvl>
+    <w:lvl w:ilvl="2" w:tplc="10090005" w:tentative="1">
+      <w:start w:val="1"/>
+      <w:numFmt w:val="bullet"/>
+      <w:lvlText w:val=""/>
+      <w:lvlJc w:val="left"/>
+      <w:pPr>
+        <w:ind w:left="2160" w:hanging="360"/>
+      </w:pPr>
+      <w:rPr>
+        <w:rFonts w:ascii="Wingdings" w:hAnsi="Wingdings" w:hint="default"/>
+      </w:rPr>
+    </w:lvl>
+    <w:lvl w:ilvl="3" w:tplc="10090001" w:tentative="1">
+      <w:start w:val="1"/>
+      <w:numFmt w:val="bullet"/>
+      <w:lvlText w:val=""/>
+      <w:lvlJc w:val="left"/>
+      <w:pPr>
+        <w:ind w:left="2880" w:hanging="360"/>
+      </w:pPr>
+      <w:rPr>
+        <w:rFonts w:ascii="Symbol" w:hAnsi="Symbol" w:hint="default"/>
+      </w:rPr>
+    </w:lvl>
+    <w:lvl w:ilvl="4" w:tplc="10090003" w:tentative="1">
+      <w:start w:val="1"/>
+      <w:numFmt w:val="bullet"/>
+      <w:lvlText w:val="o"/>
+      <w:lvlJc w:val="left"/>
+      <w:pPr>
+        <w:ind w:left="3600" w:hanging="360"/>
+      </w:pPr>
+      <w:rPr>
+        <w:rFonts w:ascii="Courier New" w:hAnsi="Courier New" w:cs="Courier New" w:hint="default"/>
+      </w:rPr>
+    </w:lvl>
+    <w:lvl w:ilvl="5" w:tplc="10090005" w:tentative="1">
+      <w:start w:val="1"/>
+      <w:numFmt w:val="bullet"/>
+      <w:lvlText w:val=""/>
+      <w:lvlJc w:val="left"/>
+      <w:pPr>
+        <w:ind w:left="4320" w:hanging="360"/>
+      </w:pPr>
+      <w:rPr>
+        <w:rFonts w:ascii="Wingdings" w:hAnsi="Wingdings" w:hint="default"/>
+      </w:rPr>
+    </w:lvl>
+    <w:lvl w:ilvl="6" w:tplc="10090001" w:tentative="1">
+      <w:start w:val="1"/>
+      <w:numFmt w:val="bullet"/>
+      <w:lvlText w:val=""/>
+      <w:lvlJc w:val="left"/>
+      <w:pPr>
+        <w:ind w:left="5040" w:hanging="360"/>
+      </w:pPr>
+      <w:rPr>
+        <w:rFonts w:ascii="Symbol" w:hAnsi="Symbol" w:hint="default"/>
+      </w:rPr>
+    </w:lvl>
+    <w:lvl w:ilvl="7" w:tplc="10090003" w:tentative="1">
+      <w:start w:val="1"/>
+      <w:numFmt w:val="bullet"/>
+      <w:lvlText w:val="o"/>
+      <w:lvlJc w:val="left"/>
+      <w:pPr>
+        <w:ind w:left="5760" w:hanging="360"/>
+      </w:pPr>
+      <w:rPr>
+        <w:rFonts w:ascii="Courier New" w:hAnsi="Courier New" w:cs="Courier New" w:hint="default"/>
+      </w:rPr>
+    </w:lvl>
+    <w:lvl w:ilvl="8" w:tplc="10090005" w:tentative="1">
+      <w:start w:val="1"/>
+      <w:numFmt w:val="bullet"/>
+      <w:lvlText w:val=""/>
+      <w:lvlJc w:val="left"/>
+      <w:pPr>
+        <w:ind w:left="6480" w:hanging="360"/>
+      </w:pPr>
+      <w:rPr>
+        <w:rFonts w:ascii="Wingdings" w:hAnsi="Wingdings" w:hint="default"/>
+      </w:rPr>
+    </w:lvl>
+  </w:abstractNum>
+  <w:abstractNum w:abstractNumId="7" w15:restartNumberingAfterBreak="0">
     <w:nsid w:val="67B01157"/>
     <w:multiLevelType w:val="hybridMultilevel"/>
     <w:tmpl w:val="D76C0440"/>
@@ -3776,7 +5846,120 @@
       </w:rPr>
     </w:lvl>
   </w:abstractNum>
-  <w:abstractNum w:abstractNumId="4" w15:restartNumberingAfterBreak="0">
+  <w:abstractNum w:abstractNumId="8" w15:restartNumberingAfterBreak="0">
+    <w:nsid w:val="7073341C"/>
+    <w:multiLevelType w:val="hybridMultilevel"/>
+    <w:tmpl w:val="9A0C677A"/>
+    <w:lvl w:ilvl="0" w:tplc="10090001">
+      <w:start w:val="1"/>
+      <w:numFmt w:val="bullet"/>
+      <w:lvlText w:val=""/>
+      <w:lvlJc w:val="left"/>
+      <w:pPr>
+        <w:ind w:left="720" w:hanging="360"/>
+      </w:pPr>
+      <w:rPr>
+        <w:rFonts w:ascii="Symbol" w:hAnsi="Symbol" w:hint="default"/>
+      </w:rPr>
+    </w:lvl>
+    <w:lvl w:ilvl="1" w:tplc="10090003" w:tentative="1">
+      <w:start w:val="1"/>
+      <w:numFmt w:val="bullet"/>
+      <w:lvlText w:val="o"/>
+      <w:lvlJc w:val="left"/>
+      <w:pPr>
+        <w:ind w:left="1440" w:hanging="360"/>
+      </w:pPr>
+      <w:rPr>
+        <w:rFonts w:ascii="Courier New" w:hAnsi="Courier New" w:cs="Courier New" w:hint="default"/>
+      </w:rPr>
+    </w:lvl>
+    <w:lvl w:ilvl="2" w:tplc="10090005" w:tentative="1">
+      <w:start w:val="1"/>
+      <w:numFmt w:val="bullet"/>
+      <w:lvlText w:val=""/>
+      <w:lvlJc w:val="left"/>
+      <w:pPr>
+        <w:ind w:left="2160" w:hanging="360"/>
+      </w:pPr>
+      <w:rPr>
+        <w:rFonts w:ascii="Wingdings" w:hAnsi="Wingdings" w:hint="default"/>
+      </w:rPr>
+    </w:lvl>
+    <w:lvl w:ilvl="3" w:tplc="10090001" w:tentative="1">
+      <w:start w:val="1"/>
+      <w:numFmt w:val="bullet"/>
+      <w:lvlText w:val=""/>
+      <w:lvlJc w:val="left"/>
+      <w:pPr>
+        <w:ind w:left="2880" w:hanging="360"/>
+      </w:pPr>
+      <w:rPr>
+        <w:rFonts w:ascii="Symbol" w:hAnsi="Symbol" w:hint="default"/>
+      </w:rPr>
+    </w:lvl>
+    <w:lvl w:ilvl="4" w:tplc="10090003" w:tentative="1">
+      <w:start w:val="1"/>
+      <w:numFmt w:val="bullet"/>
+      <w:lvlText w:val="o"/>
+      <w:lvlJc w:val="left"/>
+      <w:pPr>
+        <w:ind w:left="3600" w:hanging="360"/>
+      </w:pPr>
+      <w:rPr>
+        <w:rFonts w:ascii="Courier New" w:hAnsi="Courier New" w:cs="Courier New" w:hint="default"/>
+      </w:rPr>
+    </w:lvl>
+    <w:lvl w:ilvl="5" w:tplc="10090005" w:tentative="1">
+      <w:start w:val="1"/>
+      <w:numFmt w:val="bullet"/>
+      <w:lvlText w:val=""/>
+      <w:lvlJc w:val="left"/>
+      <w:pPr>
+        <w:ind w:left="4320" w:hanging="360"/>
+      </w:pPr>
+      <w:rPr>
+        <w:rFonts w:ascii="Wingdings" w:hAnsi="Wingdings" w:hint="default"/>
+      </w:rPr>
+    </w:lvl>
+    <w:lvl w:ilvl="6" w:tplc="10090001" w:tentative="1">
+      <w:start w:val="1"/>
+      <w:numFmt w:val="bullet"/>
+      <w:lvlText w:val=""/>
+      <w:lvlJc w:val="left"/>
+      <w:pPr>
+        <w:ind w:left="5040" w:hanging="360"/>
+      </w:pPr>
+      <w:rPr>
+        <w:rFonts w:ascii="Symbol" w:hAnsi="Symbol" w:hint="default"/>
+      </w:rPr>
+    </w:lvl>
+    <w:lvl w:ilvl="7" w:tplc="10090003" w:tentative="1">
+      <w:start w:val="1"/>
+      <w:numFmt w:val="bullet"/>
+      <w:lvlText w:val="o"/>
+      <w:lvlJc w:val="left"/>
+      <w:pPr>
+        <w:ind w:left="5760" w:hanging="360"/>
+      </w:pPr>
+      <w:rPr>
+        <w:rFonts w:ascii="Courier New" w:hAnsi="Courier New" w:cs="Courier New" w:hint="default"/>
+      </w:rPr>
+    </w:lvl>
+    <w:lvl w:ilvl="8" w:tplc="10090005" w:tentative="1">
+      <w:start w:val="1"/>
+      <w:numFmt w:val="bullet"/>
+      <w:lvlText w:val=""/>
+      <w:lvlJc w:val="left"/>
+      <w:pPr>
+        <w:ind w:left="6480" w:hanging="360"/>
+      </w:pPr>
+      <w:rPr>
+        <w:rFonts w:ascii="Wingdings" w:hAnsi="Wingdings" w:hint="default"/>
+      </w:rPr>
+    </w:lvl>
+  </w:abstractNum>
+  <w:abstractNum w:abstractNumId="9" w15:restartNumberingAfterBreak="0">
     <w:nsid w:val="7D6D1AF7"/>
     <w:multiLevelType w:val="hybridMultilevel"/>
     <w:tmpl w:val="7B4CA6D2"/>
@@ -3890,19 +6073,34 @@
     </w:lvl>
   </w:abstractNum>
   <w:num w:numId="1">
+    <w:abstractNumId w:val="4"/>
+  </w:num>
+  <w:num w:numId="2">
+    <w:abstractNumId w:val="3"/>
+  </w:num>
+  <w:num w:numId="3">
+    <w:abstractNumId w:val="9"/>
+  </w:num>
+  <w:num w:numId="4">
+    <w:abstractNumId w:val="1"/>
+  </w:num>
+  <w:num w:numId="5">
+    <w:abstractNumId w:val="7"/>
+  </w:num>
+  <w:num w:numId="6">
+    <w:abstractNumId w:val="5"/>
+  </w:num>
+  <w:num w:numId="7">
+    <w:abstractNumId w:val="6"/>
+  </w:num>
+  <w:num w:numId="8">
     <w:abstractNumId w:val="2"/>
   </w:num>
-  <w:num w:numId="2">
-    <w:abstractNumId w:val="1"/>
+  <w:num w:numId="9">
+    <w:abstractNumId w:val="8"/>
   </w:num>
-  <w:num w:numId="3">
-    <w:abstractNumId w:val="4"/>
-  </w:num>
-  <w:num w:numId="4">
+  <w:num w:numId="10">
     <w:abstractNumId w:val="0"/>
-  </w:num>
-  <w:num w:numId="5">
-    <w:abstractNumId w:val="3"/>
   </w:num>
 </w:numbering>
 </file>
@@ -4327,6 +6525,29 @@
       <w:szCs w:val="40"/>
     </w:rPr>
   </w:style>
+  <w:style w:type="paragraph" w:styleId="Heading2">
+    <w:name w:val="heading 2"/>
+    <w:basedOn w:val="Normal"/>
+    <w:next w:val="Normal"/>
+    <w:link w:val="Heading2Char"/>
+    <w:uiPriority w:val="9"/>
+    <w:unhideWhenUsed/>
+    <w:qFormat/>
+    <w:rsid w:val="006F50D5"/>
+    <w:pPr>
+      <w:keepNext/>
+      <w:keepLines/>
+      <w:spacing w:before="40" w:after="0"/>
+      <w:outlineLvl w:val="1"/>
+    </w:pPr>
+    <w:rPr>
+      <w:rFonts w:asciiTheme="majorHAnsi" w:eastAsiaTheme="majorEastAsia" w:hAnsiTheme="majorHAnsi" w:cstheme="majorBidi"/>
+      <w:color w:val="2E74B5" w:themeColor="accent1" w:themeShade="BF"/>
+      <w:sz w:val="32"/>
+      <w:szCs w:val="26"/>
+      <w:u w:val="single"/>
+    </w:rPr>
+  </w:style>
   <w:style w:type="character" w:default="1" w:styleId="DefaultParagraphFont">
     <w:name w:val="Default Paragraph Font"/>
     <w:uiPriority w:val="1"/>
@@ -4508,6 +6729,33 @@
       </w:tblBorders>
     </w:tblPr>
   </w:style>
+  <w:style w:type="character" w:customStyle="1" w:styleId="Heading2Char">
+    <w:name w:val="Heading 2 Char"/>
+    <w:basedOn w:val="DefaultParagraphFont"/>
+    <w:link w:val="Heading2"/>
+    <w:uiPriority w:val="9"/>
+    <w:rsid w:val="006F50D5"/>
+    <w:rPr>
+      <w:rFonts w:asciiTheme="majorHAnsi" w:eastAsiaTheme="majorEastAsia" w:hAnsiTheme="majorHAnsi" w:cstheme="majorBidi"/>
+      <w:color w:val="2E74B5" w:themeColor="accent1" w:themeShade="BF"/>
+      <w:sz w:val="32"/>
+      <w:szCs w:val="26"/>
+      <w:u w:val="single"/>
+    </w:rPr>
+  </w:style>
+  <w:style w:type="paragraph" w:styleId="TOC2">
+    <w:name w:val="toc 2"/>
+    <w:basedOn w:val="Normal"/>
+    <w:next w:val="Normal"/>
+    <w:autoRedefine/>
+    <w:uiPriority w:val="39"/>
+    <w:unhideWhenUsed/>
+    <w:rsid w:val="00061C52"/>
+    <w:pPr>
+      <w:spacing w:after="100"/>
+      <w:ind w:left="240"/>
+    </w:pPr>
+  </w:style>
 </w:styles>
 </file>
 
@@ -4674,6 +6922,7 @@
   </w:compat>
   <w:rsids>
     <w:rsidRoot w:val="00B646A1"/>
+    <w:rsid w:val="000C7043"/>
     <w:rsid w:val="003B0FD4"/>
     <w:rsid w:val="003E1D71"/>
     <w:rsid w:val="005B1C3B"/>

</xml_diff>